<commit_message>
Add solution to problem 1
</commit_message>
<xml_diff>
--- a/RezolvareProbleme.docx
+++ b/RezolvareProbleme.docx
@@ -8,16 +8,105 @@
           <w:b/>
         </w:rPr>
       </w:pPr>
-      <w:bookmarkStart w:id="0" w:name="_GoBack"/>
       <w:r>
         <w:rPr>
           <w:b/>
         </w:rPr>
         <w:t>P1</w:t>
       </w:r>
+      <w:r>
+        <w:rPr>
+          <w:b/>
+        </w:rPr>
+        <w:t xml:space="preserve">. </w:t>
+      </w:r>
+      <w:r>
+        <w:t>Prepare a class model to describe undirected graphs. An undirected graph consists of a set of vertices and a set of edges. Edges connect pairs of vertices. Your model should capture only the structure of graphs (i.e. connectivity).</w:t>
+      </w:r>
     </w:p>
-    <w:bookmarkEnd w:id="0"/>
-    <w:p/>
+    <w:p>
+      <w:pPr>
+        <w:rPr>
+          <w:b/>
+        </w:rPr>
+      </w:pPr>
+      <w:r>
+        <w:rPr>
+          <w:noProof/>
+        </w:rPr>
+        <w:drawing>
+          <wp:inline distT="0" distB="0" distL="0" distR="0">
+            <wp:extent cx="5943600" cy="6115011"/>
+            <wp:effectExtent l="0" t="0" r="0" b="0"/>
+            <wp:docPr id="2" name="Picture 2" descr="C:\Users\banhidi\AppData\Local\Microsoft\Windows\INetCache\Content.Word\Main.png"/>
+            <wp:cNvGraphicFramePr>
+              <a:graphicFrameLocks xmlns:a="http://schemas.openxmlformats.org/drawingml/2006/main" noChangeAspect="1"/>
+            </wp:cNvGraphicFramePr>
+            <a:graphic xmlns:a="http://schemas.openxmlformats.org/drawingml/2006/main">
+              <a:graphicData uri="http://schemas.openxmlformats.org/drawingml/2006/picture">
+                <pic:pic xmlns:pic="http://schemas.openxmlformats.org/drawingml/2006/picture">
+                  <pic:nvPicPr>
+                    <pic:cNvPr id="0" name="Picture 3" descr="C:\Users\banhidi\AppData\Local\Microsoft\Windows\INetCache\Content.Word\Main.png"/>
+                    <pic:cNvPicPr>
+                      <a:picLocks noChangeAspect="1" noChangeArrowheads="1"/>
+                    </pic:cNvPicPr>
+                  </pic:nvPicPr>
+                  <pic:blipFill>
+                    <a:blip r:embed="rId4">
+                      <a:extLst>
+                        <a:ext uri="{28A0092B-C50C-407E-A947-70E740481C1C}">
+                          <a14:useLocalDpi xmlns:a14="http://schemas.microsoft.com/office/drawing/2010/main" val="0"/>
+                        </a:ext>
+                      </a:extLst>
+                    </a:blip>
+                    <a:srcRect/>
+                    <a:stretch>
+                      <a:fillRect/>
+                    </a:stretch>
+                  </pic:blipFill>
+                  <pic:spPr bwMode="auto">
+                    <a:xfrm>
+                      <a:off x="0" y="0"/>
+                      <a:ext cx="5943600" cy="6115011"/>
+                    </a:xfrm>
+                    <a:prstGeom prst="rect">
+                      <a:avLst/>
+                    </a:prstGeom>
+                    <a:noFill/>
+                    <a:ln>
+                      <a:noFill/>
+                    </a:ln>
+                  </pic:spPr>
+                </pic:pic>
+              </a:graphicData>
+            </a:graphic>
+          </wp:inline>
+        </w:drawing>
+      </w:r>
+    </w:p>
+    <w:p>
+      <w:r>
+        <w:t>Clasa abstracta Vertex&lt;T&gt; reprezinta un nod un grafului, care este identificata printr-un ID. Un nod al grafului poate stoca o data de tipul generic T. Clasa SimpleVertex&lt;T&gt; mosteneste si implementeaza metodele abstracte ale clasei Vertex&lt;T&gt;. Interfata IEdge&lt;T&gt; descrie co</w:t>
+      </w:r>
+      <w:r>
+        <w:t>mportamentul unei muchii. Clasa ArrayEdge&lt;T&gt; implementeaza interfata IEdge&lt;T&gt; continand un vector de 2 elemente de tipul Vertex&lt;T&gt;. Muchiilor I se poate asocial si un cost daca este cazul (implicit este 0). Interfata IGraph&lt;T&gt; contine metodele principale ale unui graf, si anume adaugarea/stergerea unei muchii,</w:t>
+      </w:r>
+      <w:r>
+        <w:t xml:space="preserve"> adaugarea unui varf </w:t>
+      </w:r>
+      <w:r>
+        <w:lastRenderedPageBreak/>
+        <w:t>izolat,</w:t>
+      </w:r>
+      <w:r>
+        <w:t xml:space="preserve"> verificarea existentei unei muchii si </w:t>
+      </w:r>
+      <w:r>
+        <w:t>intoarcerea muchiilor si a varfurilor care alcatuiesc graful. Clasa ArrayGraph&lt;T&gt; implementeaza interfata IGraph&lt;T&gt; cu ajutorul unor tablouri.</w:t>
+      </w:r>
+      <w:bookmarkStart w:id="0" w:name="_GoBack"/>
+      <w:bookmarkEnd w:id="0"/>
+    </w:p>
     <w:sectPr>
       <w:pgSz w:w="12240" w:h="15840"/>
       <w:pgMar w:top="1440" w:right="1440" w:bottom="1440" w:left="1440" w:header="720" w:footer="720" w:gutter="0"/>

</xml_diff>

<commit_message>
Add solution to ex2 and solve partially ex3
</commit_message>
<xml_diff>
--- a/RezolvareProbleme.docx
+++ b/RezolvareProbleme.docx
@@ -1,6 +1,6 @@
 
 <file path=word/document.xml><?xml version="1.0" encoding="utf-8"?>
-<w:document xmlns:wpc="http://schemas.microsoft.com/office/word/2010/wordprocessingCanvas" xmlns:cx="http://schemas.microsoft.com/office/drawing/2014/chartex" xmlns:cx1="http://schemas.microsoft.com/office/drawing/2015/9/8/chartex" xmlns:cx2="http://schemas.microsoft.com/office/drawing/2015/10/21/chartex" xmlns:cx3="http://schemas.microsoft.com/office/drawing/2016/5/9/chartex" xmlns:cx4="http://schemas.microsoft.com/office/drawing/2016/5/10/chartex" xmlns:cx5="http://schemas.microsoft.com/office/drawing/2016/5/11/chartex" xmlns:mc="http://schemas.openxmlformats.org/markup-compatibility/2006" xmlns:o="urn:schemas-microsoft-com:office:office" xmlns:r="http://schemas.openxmlformats.org/officeDocument/2006/relationships" xmlns:m="http://schemas.openxmlformats.org/officeDocument/2006/math" xmlns:v="urn:schemas-microsoft-com:vml" xmlns:wp14="http://schemas.microsoft.com/office/word/2010/wordprocessingDrawing" xmlns:wp="http://schemas.openxmlformats.org/drawingml/2006/wordprocessingDrawing" xmlns:w10="urn:schemas-microsoft-com:office:word" xmlns:w="http://schemas.openxmlformats.org/wordprocessingml/2006/main" xmlns:w14="http://schemas.microsoft.com/office/word/2010/wordml" xmlns:w15="http://schemas.microsoft.com/office/word/2012/wordml" xmlns:w16se="http://schemas.microsoft.com/office/word/2015/wordml/symex" xmlns:wpg="http://schemas.microsoft.com/office/word/2010/wordprocessingGroup" xmlns:wpi="http://schemas.microsoft.com/office/word/2010/wordprocessingInk" xmlns:wne="http://schemas.microsoft.com/office/word/2006/wordml" xmlns:wps="http://schemas.microsoft.com/office/word/2010/wordprocessingShape" mc:Ignorable="w14 w15 w16se wp14">
+<w:document xmlns:wpc="http://schemas.microsoft.com/office/word/2010/wordprocessingCanvas" xmlns:cx="http://schemas.microsoft.com/office/drawing/2014/chartex" xmlns:cx1="http://schemas.microsoft.com/office/drawing/2015/9/8/chartex" xmlns:cx2="http://schemas.microsoft.com/office/drawing/2015/10/21/chartex" xmlns:cx3="http://schemas.microsoft.com/office/drawing/2016/5/9/chartex" xmlns:cx4="http://schemas.microsoft.com/office/drawing/2016/5/10/chartex" xmlns:cx5="http://schemas.microsoft.com/office/drawing/2016/5/11/chartex" xmlns:cx6="http://schemas.microsoft.com/office/drawing/2016/5/12/chartex" xmlns:cx7="http://schemas.microsoft.com/office/drawing/2016/5/13/chartex" xmlns:cx8="http://schemas.microsoft.com/office/drawing/2016/5/14/chartex" xmlns:mc="http://schemas.openxmlformats.org/markup-compatibility/2006" xmlns:o="urn:schemas-microsoft-com:office:office" xmlns:r="http://schemas.openxmlformats.org/officeDocument/2006/relationships" xmlns:m="http://schemas.openxmlformats.org/officeDocument/2006/math" xmlns:v="urn:schemas-microsoft-com:vml" xmlns:wp14="http://schemas.microsoft.com/office/word/2010/wordprocessingDrawing" xmlns:wp="http://schemas.openxmlformats.org/drawingml/2006/wordprocessingDrawing" xmlns:w10="urn:schemas-microsoft-com:office:word" xmlns:w="http://schemas.openxmlformats.org/wordprocessingml/2006/main" xmlns:w14="http://schemas.microsoft.com/office/word/2010/wordml" xmlns:w15="http://schemas.microsoft.com/office/word/2012/wordml" xmlns:w16se="http://schemas.microsoft.com/office/word/2015/wordml/symex" xmlns:wpg="http://schemas.microsoft.com/office/word/2010/wordprocessingGroup" xmlns:wpi="http://schemas.microsoft.com/office/word/2010/wordprocessingInk" xmlns:wne="http://schemas.microsoft.com/office/word/2006/wordml" xmlns:wps="http://schemas.microsoft.com/office/word/2010/wordprocessingShape" mc:Ignorable="w14 w15 w16se wp14">
   <w:body>
     <w:p>
       <w:pPr>
@@ -85,28 +85,795 @@
       </w:r>
     </w:p>
     <w:p>
-      <w:r>
-        <w:t>Clasa abstracta Vertex&lt;T&gt; reprezinta un nod un grafului, care este identificata printr-un ID. Un nod al grafului poate stoca o data de tipul generic T. Clasa SimpleVertex&lt;T&gt; mosteneste si implementeaza metodele abstracte ale clasei Vertex&lt;T&gt;. Interfata IEdge&lt;T&gt; descrie co</w:t>
-      </w:r>
-      <w:r>
-        <w:t>mportamentul unei muchii. Clasa ArrayEdge&lt;T&gt; implementeaza interfata IEdge&lt;T&gt; continand un vector de 2 elemente de tipul Vertex&lt;T&gt;. Muchiilor I se poate asocial si un cost daca este cazul (implicit este 0). Interfata IGraph&lt;T&gt; contine metodele principale ale unui graf, si anume adaugarea/stergerea unei muchii,</w:t>
-      </w:r>
-      <w:r>
-        <w:t xml:space="preserve"> adaugarea unui varf </w:t>
-      </w:r>
+      <w:proofErr w:type="spellStart"/>
+      <w:r>
+        <w:t>Clasa</w:t>
+      </w:r>
+      <w:proofErr w:type="spellEnd"/>
+      <w:r>
+        <w:t xml:space="preserve"> </w:t>
+      </w:r>
+      <w:proofErr w:type="spellStart"/>
+      <w:r>
+        <w:t>abstracta</w:t>
+      </w:r>
+      <w:proofErr w:type="spellEnd"/>
+      <w:r>
+        <w:t xml:space="preserve"> Vertex&lt;T&gt; </w:t>
+      </w:r>
+      <w:proofErr w:type="spellStart"/>
+      <w:r>
+        <w:t>reprezinta</w:t>
+      </w:r>
+      <w:proofErr w:type="spellEnd"/>
+      <w:r>
+        <w:t xml:space="preserve"> un nod un </w:t>
+      </w:r>
+      <w:proofErr w:type="spellStart"/>
+      <w:r>
+        <w:t>grafului</w:t>
+      </w:r>
+      <w:proofErr w:type="spellEnd"/>
+      <w:r>
+        <w:t xml:space="preserve">, care </w:t>
+      </w:r>
+      <w:proofErr w:type="spellStart"/>
+      <w:r>
+        <w:t>este</w:t>
+      </w:r>
+      <w:proofErr w:type="spellEnd"/>
+      <w:r>
+        <w:t xml:space="preserve"> </w:t>
+      </w:r>
+      <w:proofErr w:type="spellStart"/>
+      <w:r>
+        <w:t>identificata</w:t>
+      </w:r>
+      <w:proofErr w:type="spellEnd"/>
+      <w:r>
+        <w:t xml:space="preserve"> </w:t>
+      </w:r>
+      <w:proofErr w:type="spellStart"/>
+      <w:r>
+        <w:t>printr</w:t>
+      </w:r>
+      <w:proofErr w:type="spellEnd"/>
+      <w:r>
+        <w:t xml:space="preserve">-un ID. Un nod al </w:t>
+      </w:r>
+      <w:proofErr w:type="spellStart"/>
+      <w:r>
+        <w:t>grafului</w:t>
+      </w:r>
+      <w:proofErr w:type="spellEnd"/>
+      <w:r>
+        <w:t xml:space="preserve"> </w:t>
+      </w:r>
+      <w:proofErr w:type="spellStart"/>
+      <w:r>
+        <w:t>poate</w:t>
+      </w:r>
+      <w:proofErr w:type="spellEnd"/>
+      <w:r>
+        <w:t xml:space="preserve"> </w:t>
+      </w:r>
+      <w:proofErr w:type="spellStart"/>
+      <w:r>
+        <w:t>stoca</w:t>
+      </w:r>
+      <w:proofErr w:type="spellEnd"/>
+      <w:r>
+        <w:t xml:space="preserve"> o data de </w:t>
+      </w:r>
+      <w:proofErr w:type="spellStart"/>
+      <w:r>
+        <w:t>tipul</w:t>
+      </w:r>
+      <w:proofErr w:type="spellEnd"/>
+      <w:r>
+        <w:t xml:space="preserve"> generic T. </w:t>
+      </w:r>
+      <w:proofErr w:type="spellStart"/>
+      <w:r>
+        <w:t>Clasa</w:t>
+      </w:r>
+      <w:proofErr w:type="spellEnd"/>
+      <w:r>
+        <w:t xml:space="preserve"> </w:t>
+      </w:r>
+      <w:proofErr w:type="spellStart"/>
+      <w:r>
+        <w:t>SimpleVertex</w:t>
+      </w:r>
+      <w:proofErr w:type="spellEnd"/>
+      <w:r>
+        <w:t xml:space="preserve">&lt;T&gt; </w:t>
+      </w:r>
+      <w:proofErr w:type="spellStart"/>
+      <w:r>
+        <w:t>mosteneste</w:t>
+      </w:r>
+      <w:proofErr w:type="spellEnd"/>
+      <w:r>
+        <w:t xml:space="preserve"> </w:t>
+      </w:r>
+      <w:proofErr w:type="spellStart"/>
+      <w:r>
+        <w:t>si</w:t>
+      </w:r>
+      <w:proofErr w:type="spellEnd"/>
+      <w:r>
+        <w:t xml:space="preserve"> </w:t>
+      </w:r>
+      <w:proofErr w:type="spellStart"/>
+      <w:r>
+        <w:t>implementeaza</w:t>
+      </w:r>
+      <w:proofErr w:type="spellEnd"/>
+      <w:r>
+        <w:t xml:space="preserve"> </w:t>
+      </w:r>
+      <w:proofErr w:type="spellStart"/>
+      <w:r>
+        <w:t>metodele</w:t>
+      </w:r>
+      <w:proofErr w:type="spellEnd"/>
+      <w:r>
+        <w:t xml:space="preserve"> </w:t>
+      </w:r>
+      <w:proofErr w:type="spellStart"/>
+      <w:r>
+        <w:t>abstracte</w:t>
+      </w:r>
+      <w:proofErr w:type="spellEnd"/>
+      <w:r>
+        <w:t xml:space="preserve"> ale </w:t>
+      </w:r>
+      <w:proofErr w:type="spellStart"/>
+      <w:r>
+        <w:t>clasei</w:t>
+      </w:r>
+      <w:proofErr w:type="spellEnd"/>
+      <w:r>
+        <w:t xml:space="preserve"> Vertex&lt;T&gt;. </w:t>
+      </w:r>
+      <w:proofErr w:type="spellStart"/>
+      <w:r>
+        <w:t>Interfata</w:t>
+      </w:r>
+      <w:proofErr w:type="spellEnd"/>
+      <w:r>
+        <w:t xml:space="preserve"> </w:t>
+      </w:r>
+      <w:proofErr w:type="spellStart"/>
+      <w:r>
+        <w:t>IEdge</w:t>
+      </w:r>
+      <w:proofErr w:type="spellEnd"/>
+      <w:r>
+        <w:t xml:space="preserve">&lt;T&gt; </w:t>
+      </w:r>
+      <w:proofErr w:type="spellStart"/>
+      <w:r>
+        <w:t>descrie</w:t>
+      </w:r>
+      <w:proofErr w:type="spellEnd"/>
+      <w:r>
+        <w:t xml:space="preserve"> </w:t>
+      </w:r>
+      <w:proofErr w:type="spellStart"/>
+      <w:r>
+        <w:t>co</w:t>
+      </w:r>
+      <w:r>
+        <w:t>mportamentul</w:t>
+      </w:r>
+      <w:proofErr w:type="spellEnd"/>
+      <w:r>
+        <w:t xml:space="preserve"> </w:t>
+      </w:r>
+      <w:proofErr w:type="spellStart"/>
+      <w:r>
+        <w:t>unei</w:t>
+      </w:r>
+      <w:proofErr w:type="spellEnd"/>
+      <w:r>
+        <w:t xml:space="preserve"> </w:t>
+      </w:r>
+      <w:proofErr w:type="spellStart"/>
+      <w:r>
+        <w:t>muchii</w:t>
+      </w:r>
+      <w:proofErr w:type="spellEnd"/>
+      <w:r>
+        <w:t xml:space="preserve">. </w:t>
+      </w:r>
+      <w:proofErr w:type="spellStart"/>
+      <w:r>
+        <w:t>Clasa</w:t>
+      </w:r>
+      <w:proofErr w:type="spellEnd"/>
+      <w:r>
+        <w:t xml:space="preserve"> </w:t>
+      </w:r>
+      <w:proofErr w:type="spellStart"/>
+      <w:r>
+        <w:t>ArrayEdge</w:t>
+      </w:r>
+      <w:proofErr w:type="spellEnd"/>
+      <w:r>
+        <w:t xml:space="preserve">&lt;T&gt; </w:t>
+      </w:r>
+      <w:proofErr w:type="spellStart"/>
+      <w:r>
+        <w:t>implementeaza</w:t>
+      </w:r>
+      <w:proofErr w:type="spellEnd"/>
+      <w:r>
+        <w:t xml:space="preserve"> </w:t>
+      </w:r>
+      <w:proofErr w:type="spellStart"/>
+      <w:r>
+        <w:t>interfata</w:t>
+      </w:r>
+      <w:proofErr w:type="spellEnd"/>
+      <w:r>
+        <w:t xml:space="preserve"> </w:t>
+      </w:r>
+      <w:proofErr w:type="spellStart"/>
+      <w:r>
+        <w:t>IEdge</w:t>
+      </w:r>
+      <w:proofErr w:type="spellEnd"/>
+      <w:r>
+        <w:t xml:space="preserve">&lt;T&gt; </w:t>
+      </w:r>
+      <w:proofErr w:type="spellStart"/>
+      <w:r>
+        <w:t>continand</w:t>
+      </w:r>
+      <w:proofErr w:type="spellEnd"/>
+      <w:r>
+        <w:t xml:space="preserve"> un vector de 2 </w:t>
+      </w:r>
+      <w:proofErr w:type="spellStart"/>
+      <w:r>
+        <w:t>elemente</w:t>
+      </w:r>
+      <w:proofErr w:type="spellEnd"/>
+      <w:r>
+        <w:t xml:space="preserve"> de </w:t>
+      </w:r>
+      <w:proofErr w:type="spellStart"/>
+      <w:r>
+        <w:t>tipul</w:t>
+      </w:r>
+      <w:proofErr w:type="spellEnd"/>
+      <w:r>
+        <w:t xml:space="preserve"> Vertex&lt;T&gt;. </w:t>
+      </w:r>
+      <w:proofErr w:type="spellStart"/>
+      <w:r>
+        <w:t>Muchiilor</w:t>
+      </w:r>
+      <w:proofErr w:type="spellEnd"/>
+      <w:r>
+        <w:t xml:space="preserve"> I se </w:t>
+      </w:r>
+      <w:proofErr w:type="spellStart"/>
+      <w:r>
+        <w:t>poate</w:t>
+      </w:r>
+      <w:proofErr w:type="spellEnd"/>
+      <w:r>
+        <w:t xml:space="preserve"> asocial </w:t>
+      </w:r>
+      <w:proofErr w:type="spellStart"/>
+      <w:r>
+        <w:t>si</w:t>
+      </w:r>
+      <w:proofErr w:type="spellEnd"/>
+      <w:r>
+        <w:t xml:space="preserve"> un cost </w:t>
+      </w:r>
+      <w:proofErr w:type="spellStart"/>
+      <w:r>
+        <w:t>daca</w:t>
+      </w:r>
+      <w:proofErr w:type="spellEnd"/>
+      <w:r>
+        <w:t xml:space="preserve"> </w:t>
+      </w:r>
+      <w:proofErr w:type="spellStart"/>
+      <w:r>
+        <w:t>este</w:t>
+      </w:r>
+      <w:proofErr w:type="spellEnd"/>
+      <w:r>
+        <w:t xml:space="preserve"> </w:t>
+      </w:r>
+      <w:proofErr w:type="spellStart"/>
+      <w:r>
+        <w:t>cazul</w:t>
+      </w:r>
+      <w:proofErr w:type="spellEnd"/>
+      <w:r>
+        <w:t xml:space="preserve"> (implicit </w:t>
+      </w:r>
+      <w:proofErr w:type="spellStart"/>
+      <w:r>
+        <w:t>este</w:t>
+      </w:r>
+      <w:proofErr w:type="spellEnd"/>
+      <w:r>
+        <w:t xml:space="preserve"> 0). </w:t>
+      </w:r>
+      <w:proofErr w:type="spellStart"/>
+      <w:r>
+        <w:t>Interfata</w:t>
+      </w:r>
+      <w:proofErr w:type="spellEnd"/>
+      <w:r>
+        <w:t xml:space="preserve"> </w:t>
+      </w:r>
+      <w:proofErr w:type="spellStart"/>
+      <w:r>
+        <w:t>IGraph</w:t>
+      </w:r>
+      <w:proofErr w:type="spellEnd"/>
+      <w:r>
+        <w:t xml:space="preserve">&lt;T&gt; </w:t>
+      </w:r>
+      <w:proofErr w:type="spellStart"/>
+      <w:r>
+        <w:t>contine</w:t>
+      </w:r>
+      <w:proofErr w:type="spellEnd"/>
+      <w:r>
+        <w:t xml:space="preserve"> </w:t>
+      </w:r>
+      <w:proofErr w:type="spellStart"/>
+      <w:r>
+        <w:t>metodele</w:t>
+      </w:r>
+      <w:proofErr w:type="spellEnd"/>
+      <w:r>
+        <w:t xml:space="preserve"> </w:t>
+      </w:r>
+      <w:proofErr w:type="spellStart"/>
+      <w:r>
+        <w:t>principale</w:t>
+      </w:r>
+      <w:proofErr w:type="spellEnd"/>
+      <w:r>
+        <w:t xml:space="preserve"> ale </w:t>
+      </w:r>
+      <w:proofErr w:type="spellStart"/>
+      <w:r>
+        <w:t>unui</w:t>
+      </w:r>
+      <w:proofErr w:type="spellEnd"/>
+      <w:r>
+        <w:t xml:space="preserve"> </w:t>
+      </w:r>
+      <w:proofErr w:type="spellStart"/>
+      <w:r>
+        <w:t>graf</w:t>
+      </w:r>
+      <w:proofErr w:type="spellEnd"/>
+      <w:r>
+        <w:t xml:space="preserve">, </w:t>
+      </w:r>
+      <w:proofErr w:type="spellStart"/>
+      <w:r>
+        <w:t>si</w:t>
+      </w:r>
+      <w:proofErr w:type="spellEnd"/>
+      <w:r>
+        <w:t xml:space="preserve"> </w:t>
+      </w:r>
+      <w:proofErr w:type="spellStart"/>
+      <w:r>
+        <w:t>anume</w:t>
+      </w:r>
+      <w:proofErr w:type="spellEnd"/>
+      <w:r>
+        <w:t xml:space="preserve"> </w:t>
+      </w:r>
+      <w:proofErr w:type="spellStart"/>
+      <w:r>
+        <w:t>adaugarea</w:t>
+      </w:r>
+      <w:proofErr w:type="spellEnd"/>
+      <w:r>
+        <w:t>/</w:t>
+      </w:r>
+      <w:proofErr w:type="spellStart"/>
+      <w:r>
+        <w:t>stergerea</w:t>
+      </w:r>
+      <w:proofErr w:type="spellEnd"/>
+      <w:r>
+        <w:t xml:space="preserve"> </w:t>
+      </w:r>
+      <w:proofErr w:type="spellStart"/>
+      <w:r>
+        <w:t>unei</w:t>
+      </w:r>
+      <w:proofErr w:type="spellEnd"/>
+      <w:r>
+        <w:t xml:space="preserve"> </w:t>
+      </w:r>
+      <w:proofErr w:type="spellStart"/>
+      <w:r>
+        <w:t>muchii</w:t>
+      </w:r>
+      <w:proofErr w:type="spellEnd"/>
+      <w:r>
+        <w:t>,</w:t>
+      </w:r>
+      <w:r>
+        <w:t xml:space="preserve"> </w:t>
+      </w:r>
+      <w:proofErr w:type="spellStart"/>
+      <w:r>
+        <w:t>adaugarea</w:t>
+      </w:r>
+      <w:proofErr w:type="spellEnd"/>
+      <w:r>
+        <w:t xml:space="preserve"> </w:t>
+      </w:r>
+      <w:proofErr w:type="spellStart"/>
+      <w:r>
+        <w:t>unui</w:t>
+      </w:r>
+      <w:proofErr w:type="spellEnd"/>
+      <w:r>
+        <w:t xml:space="preserve"> </w:t>
+      </w:r>
+      <w:proofErr w:type="spellStart"/>
+      <w:r>
+        <w:t>varf</w:t>
+      </w:r>
+      <w:proofErr w:type="spellEnd"/>
+      <w:r>
+        <w:t xml:space="preserve"> </w:t>
+      </w:r>
+      <w:proofErr w:type="spellStart"/>
       <w:r>
         <w:lastRenderedPageBreak/>
-        <w:t>izolat,</w:t>
-      </w:r>
-      <w:r>
-        <w:t xml:space="preserve"> verificarea existentei unei muchii si </w:t>
-      </w:r>
-      <w:r>
-        <w:t>intoarcerea muchiilor si a varfurilor care alcatuiesc graful. Clasa ArrayGraph&lt;T&gt; implementeaza interfata IGraph&lt;T&gt; cu ajutorul unor tablouri.</w:t>
+        <w:t>izolat</w:t>
+      </w:r>
+      <w:proofErr w:type="spellEnd"/>
+      <w:r>
+        <w:t>,</w:t>
+      </w:r>
+      <w:r>
+        <w:t xml:space="preserve"> </w:t>
+      </w:r>
+      <w:proofErr w:type="spellStart"/>
+      <w:r>
+        <w:t>verificarea</w:t>
+      </w:r>
+      <w:proofErr w:type="spellEnd"/>
+      <w:r>
+        <w:t xml:space="preserve"> </w:t>
+      </w:r>
+      <w:proofErr w:type="spellStart"/>
+      <w:r>
+        <w:t>existentei</w:t>
+      </w:r>
+      <w:proofErr w:type="spellEnd"/>
+      <w:r>
+        <w:t xml:space="preserve"> </w:t>
+      </w:r>
+      <w:proofErr w:type="spellStart"/>
+      <w:r>
+        <w:t>unei</w:t>
+      </w:r>
+      <w:proofErr w:type="spellEnd"/>
+      <w:r>
+        <w:t xml:space="preserve"> </w:t>
+      </w:r>
+      <w:proofErr w:type="spellStart"/>
+      <w:r>
+        <w:t>muchii</w:t>
+      </w:r>
+      <w:proofErr w:type="spellEnd"/>
+      <w:r>
+        <w:t xml:space="preserve"> </w:t>
+      </w:r>
+      <w:proofErr w:type="spellStart"/>
+      <w:r>
+        <w:t>si</w:t>
+      </w:r>
+      <w:proofErr w:type="spellEnd"/>
+      <w:r>
+        <w:t xml:space="preserve"> </w:t>
+      </w:r>
+      <w:proofErr w:type="spellStart"/>
+      <w:r>
+        <w:t>intoarcerea</w:t>
+      </w:r>
+      <w:proofErr w:type="spellEnd"/>
+      <w:r>
+        <w:t xml:space="preserve"> </w:t>
+      </w:r>
+      <w:proofErr w:type="spellStart"/>
+      <w:r>
+        <w:t>muchiilor</w:t>
+      </w:r>
+      <w:proofErr w:type="spellEnd"/>
+      <w:r>
+        <w:t xml:space="preserve"> </w:t>
+      </w:r>
+      <w:proofErr w:type="spellStart"/>
+      <w:r>
+        <w:t>si</w:t>
+      </w:r>
+      <w:proofErr w:type="spellEnd"/>
+      <w:r>
+        <w:t xml:space="preserve"> a </w:t>
+      </w:r>
+      <w:proofErr w:type="spellStart"/>
+      <w:r>
+        <w:t>varfurilor</w:t>
+      </w:r>
+      <w:proofErr w:type="spellEnd"/>
+      <w:r>
+        <w:t xml:space="preserve"> care </w:t>
+      </w:r>
+      <w:proofErr w:type="spellStart"/>
+      <w:r>
+        <w:t>alcatuiesc</w:t>
+      </w:r>
+      <w:proofErr w:type="spellEnd"/>
+      <w:r>
+        <w:t xml:space="preserve"> </w:t>
+      </w:r>
+      <w:proofErr w:type="spellStart"/>
+      <w:r>
+        <w:t>graful</w:t>
+      </w:r>
+      <w:proofErr w:type="spellEnd"/>
+      <w:r>
+        <w:t xml:space="preserve">. </w:t>
+      </w:r>
+      <w:proofErr w:type="spellStart"/>
+      <w:r>
+        <w:t>Clasa</w:t>
+      </w:r>
+      <w:proofErr w:type="spellEnd"/>
+      <w:r>
+        <w:t xml:space="preserve"> </w:t>
+      </w:r>
+      <w:proofErr w:type="spellStart"/>
+      <w:r>
+        <w:t>ArrayGraph</w:t>
+      </w:r>
+      <w:proofErr w:type="spellEnd"/>
+      <w:r>
+        <w:t xml:space="preserve">&lt;T&gt; </w:t>
+      </w:r>
+      <w:proofErr w:type="spellStart"/>
+      <w:r>
+        <w:t>implementeaza</w:t>
+      </w:r>
+      <w:proofErr w:type="spellEnd"/>
+      <w:r>
+        <w:t xml:space="preserve"> </w:t>
+      </w:r>
+      <w:proofErr w:type="spellStart"/>
+      <w:r>
+        <w:t>interfata</w:t>
+      </w:r>
+      <w:proofErr w:type="spellEnd"/>
+      <w:r>
+        <w:t xml:space="preserve"> </w:t>
+      </w:r>
+      <w:proofErr w:type="spellStart"/>
+      <w:r>
+        <w:t>IGraph</w:t>
+      </w:r>
+      <w:proofErr w:type="spellEnd"/>
+      <w:r>
+        <w:t xml:space="preserve">&lt;T&gt; cu </w:t>
+      </w:r>
+      <w:proofErr w:type="spellStart"/>
+      <w:r>
+        <w:t>ajutorul</w:t>
+      </w:r>
+      <w:proofErr w:type="spellEnd"/>
+      <w:r>
+        <w:t xml:space="preserve"> </w:t>
+      </w:r>
+      <w:proofErr w:type="spellStart"/>
+      <w:r>
+        <w:t>unor</w:t>
+      </w:r>
+      <w:proofErr w:type="spellEnd"/>
+      <w:r>
+        <w:t xml:space="preserve"> </w:t>
+      </w:r>
+      <w:proofErr w:type="spellStart"/>
+      <w:r>
+        <w:t>tablouri</w:t>
+      </w:r>
+      <w:proofErr w:type="spellEnd"/>
+      <w:r>
+        <w:t>.</w:t>
+      </w:r>
+    </w:p>
+    <w:p/>
+    <w:p>
+      <w:pPr>
+        <w:jc w:val="both"/>
+      </w:pPr>
+      <w:r>
+        <w:rPr>
+          <w:b/>
+        </w:rPr>
+        <w:t xml:space="preserve">P2. </w:t>
+      </w:r>
+      <w:r>
+        <w:t xml:space="preserve">Consider the following specification: </w:t>
+      </w:r>
+      <w:r>
+        <w:rPr>
+          <w:i/>
+        </w:rPr>
+        <w:t>“A company consists of several departments. Each department is located in one or more buildings. ”</w:t>
+      </w:r>
+      <w:r>
+        <w:t>. Draw a class diagram to model the concepts above (no attributes and operations, just classes and the relationships between them including multiplicities).</w:t>
+      </w:r>
+    </w:p>
+    <w:p>
+      <w:pPr>
+        <w:jc w:val="both"/>
+      </w:pPr>
+      <w:r>
+        <w:rPr>
+          <w:noProof/>
+        </w:rPr>
+        <w:drawing>
+          <wp:inline distT="0" distB="0" distL="0" distR="0">
+            <wp:extent cx="5542280" cy="898525"/>
+            <wp:effectExtent l="0" t="0" r="0" b="0"/>
+            <wp:docPr id="1" name="Picture 1" descr="C:\Users\banhidi\AppData\Local\Microsoft\Windows\INetCache\Content.Word\Main.png"/>
+            <wp:cNvGraphicFramePr>
+              <a:graphicFrameLocks xmlns:a="http://schemas.openxmlformats.org/drawingml/2006/main" noChangeAspect="1"/>
+            </wp:cNvGraphicFramePr>
+            <a:graphic xmlns:a="http://schemas.openxmlformats.org/drawingml/2006/main">
+              <a:graphicData uri="http://schemas.openxmlformats.org/drawingml/2006/picture">
+                <pic:pic xmlns:pic="http://schemas.openxmlformats.org/drawingml/2006/picture">
+                  <pic:nvPicPr>
+                    <pic:cNvPr id="0" name="Picture 1" descr="C:\Users\banhidi\AppData\Local\Microsoft\Windows\INetCache\Content.Word\Main.png"/>
+                    <pic:cNvPicPr>
+                      <a:picLocks noChangeAspect="1" noChangeArrowheads="1"/>
+                    </pic:cNvPicPr>
+                  </pic:nvPicPr>
+                  <pic:blipFill>
+                    <a:blip r:embed="rId5">
+                      <a:extLst>
+                        <a:ext uri="{28A0092B-C50C-407E-A947-70E740481C1C}">
+                          <a14:useLocalDpi xmlns:a14="http://schemas.microsoft.com/office/drawing/2010/main" val="0"/>
+                        </a:ext>
+                      </a:extLst>
+                    </a:blip>
+                    <a:srcRect/>
+                    <a:stretch>
+                      <a:fillRect/>
+                    </a:stretch>
+                  </pic:blipFill>
+                  <pic:spPr bwMode="auto">
+                    <a:xfrm>
+                      <a:off x="0" y="0"/>
+                      <a:ext cx="5542280" cy="898525"/>
+                    </a:xfrm>
+                    <a:prstGeom prst="rect">
+                      <a:avLst/>
+                    </a:prstGeom>
+                    <a:noFill/>
+                    <a:ln>
+                      <a:noFill/>
+                    </a:ln>
+                  </pic:spPr>
+                </pic:pic>
+              </a:graphicData>
+            </a:graphic>
+          </wp:inline>
+        </w:drawing>
+      </w:r>
+    </w:p>
+    <w:p>
+      <w:pPr>
+        <w:rPr>
+          <w:b/>
+        </w:rPr>
+      </w:pPr>
+    </w:p>
+    <w:p>
+      <w:pPr>
+        <w:jc w:val="both"/>
+      </w:pPr>
+      <w:r>
+        <w:rPr>
+          <w:b/>
+        </w:rPr>
+        <w:t>P3.</w:t>
+      </w:r>
+      <w:r>
+        <w:t xml:space="preserve"> </w:t>
+      </w:r>
+      <w:r>
+        <w:t>Prepare a class diagram for a graphical document editor that supports grouping. Assume that a document consists of several sheets. Each sheet c</w:t>
       </w:r>
       <w:bookmarkStart w:id="0" w:name="_GoBack"/>
       <w:bookmarkEnd w:id="0"/>
+      <w:r>
+        <w:t>ontains drawing objects, including text, geometrical objects, and groups. A group is simply a set of drawing objects, possibly including other groups. A group must contain at least two drawing objects. A drawing object can be a direct member of at most one group. Geometrical objects include circles, ellipses, rectangles, lines and squares.</w:t>
+      </w:r>
     </w:p>
+    <w:p>
+      <w:pPr>
+        <w:jc w:val="both"/>
+      </w:pPr>
+      <w:r>
+        <w:rPr>
+          <w:noProof/>
+        </w:rPr>
+        <w:drawing>
+          <wp:inline distT="0" distB="0" distL="0" distR="0">
+            <wp:extent cx="5943600" cy="3714024"/>
+            <wp:effectExtent l="0" t="0" r="0" b="0"/>
+            <wp:docPr id="3" name="Picture 3" descr="C:\Users\banhidi\AppData\Local\Microsoft\Windows\INetCache\Content.Word\Main.png"/>
+            <wp:cNvGraphicFramePr>
+              <a:graphicFrameLocks xmlns:a="http://schemas.openxmlformats.org/drawingml/2006/main" noChangeAspect="1"/>
+            </wp:cNvGraphicFramePr>
+            <a:graphic xmlns:a="http://schemas.openxmlformats.org/drawingml/2006/main">
+              <a:graphicData uri="http://schemas.openxmlformats.org/drawingml/2006/picture">
+                <pic:pic xmlns:pic="http://schemas.openxmlformats.org/drawingml/2006/picture">
+                  <pic:nvPicPr>
+                    <pic:cNvPr id="0" name="Picture 3" descr="C:\Users\banhidi\AppData\Local\Microsoft\Windows\INetCache\Content.Word\Main.png"/>
+                    <pic:cNvPicPr>
+                      <a:picLocks noChangeAspect="1" noChangeArrowheads="1"/>
+                    </pic:cNvPicPr>
+                  </pic:nvPicPr>
+                  <pic:blipFill>
+                    <a:blip r:embed="rId6">
+                      <a:extLst>
+                        <a:ext uri="{28A0092B-C50C-407E-A947-70E740481C1C}">
+                          <a14:useLocalDpi xmlns:a14="http://schemas.microsoft.com/office/drawing/2010/main" val="0"/>
+                        </a:ext>
+                      </a:extLst>
+                    </a:blip>
+                    <a:srcRect/>
+                    <a:stretch>
+                      <a:fillRect/>
+                    </a:stretch>
+                  </pic:blipFill>
+                  <pic:spPr bwMode="auto">
+                    <a:xfrm>
+                      <a:off x="0" y="0"/>
+                      <a:ext cx="5943600" cy="3714024"/>
+                    </a:xfrm>
+                    <a:prstGeom prst="rect">
+                      <a:avLst/>
+                    </a:prstGeom>
+                    <a:noFill/>
+                    <a:ln>
+                      <a:noFill/>
+                    </a:ln>
+                  </pic:spPr>
+                </pic:pic>
+              </a:graphicData>
+            </a:graphic>
+          </wp:inline>
+        </w:drawing>
+      </w:r>
+    </w:p>
+    <w:p/>
     <w:sectPr>
       <w:pgSz w:w="12240" w:h="15840"/>
       <w:pgMar w:top="1440" w:right="1440" w:bottom="1440" w:left="1440" w:header="720" w:footer="720" w:gutter="0"/>
@@ -517,7 +1284,6 @@
   <w:style w:type="character" w:default="1" w:styleId="DefaultParagraphFont">
     <w:name w:val="Default Paragraph Font"/>
     <w:uiPriority w:val="1"/>
-    <w:semiHidden/>
     <w:unhideWhenUsed/>
   </w:style>
   <w:style w:type="table" w:default="1" w:styleId="TableNormal">

</xml_diff>

<commit_message>
Extend solution of problem nr. 3
</commit_message>
<xml_diff>
--- a/RezolvareProbleme.docx
+++ b/RezolvareProbleme.docx
@@ -85,623 +85,24 @@
       </w:r>
     </w:p>
     <w:p>
-      <w:proofErr w:type="spellStart"/>
-      <w:r>
-        <w:t>Clasa</w:t>
-      </w:r>
-      <w:proofErr w:type="spellEnd"/>
-      <w:r>
-        <w:t xml:space="preserve"> </w:t>
-      </w:r>
-      <w:proofErr w:type="spellStart"/>
-      <w:r>
-        <w:t>abstracta</w:t>
-      </w:r>
-      <w:proofErr w:type="spellEnd"/>
-      <w:r>
-        <w:t xml:space="preserve"> Vertex&lt;T&gt; </w:t>
-      </w:r>
-      <w:proofErr w:type="spellStart"/>
-      <w:r>
-        <w:t>reprezinta</w:t>
-      </w:r>
-      <w:proofErr w:type="spellEnd"/>
-      <w:r>
-        <w:t xml:space="preserve"> un nod un </w:t>
-      </w:r>
-      <w:proofErr w:type="spellStart"/>
-      <w:r>
-        <w:t>grafului</w:t>
-      </w:r>
-      <w:proofErr w:type="spellEnd"/>
-      <w:r>
-        <w:t xml:space="preserve">, care </w:t>
-      </w:r>
-      <w:proofErr w:type="spellStart"/>
-      <w:r>
-        <w:t>este</w:t>
-      </w:r>
-      <w:proofErr w:type="spellEnd"/>
-      <w:r>
-        <w:t xml:space="preserve"> </w:t>
-      </w:r>
-      <w:proofErr w:type="spellStart"/>
-      <w:r>
-        <w:t>identificata</w:t>
-      </w:r>
-      <w:proofErr w:type="spellEnd"/>
-      <w:r>
-        <w:t xml:space="preserve"> </w:t>
-      </w:r>
-      <w:proofErr w:type="spellStart"/>
-      <w:r>
-        <w:t>printr</w:t>
-      </w:r>
-      <w:proofErr w:type="spellEnd"/>
-      <w:r>
-        <w:t xml:space="preserve">-un ID. Un nod al </w:t>
-      </w:r>
-      <w:proofErr w:type="spellStart"/>
-      <w:r>
-        <w:t>grafului</w:t>
-      </w:r>
-      <w:proofErr w:type="spellEnd"/>
-      <w:r>
-        <w:t xml:space="preserve"> </w:t>
-      </w:r>
-      <w:proofErr w:type="spellStart"/>
-      <w:r>
-        <w:t>poate</w:t>
-      </w:r>
-      <w:proofErr w:type="spellEnd"/>
-      <w:r>
-        <w:t xml:space="preserve"> </w:t>
-      </w:r>
-      <w:proofErr w:type="spellStart"/>
-      <w:r>
-        <w:t>stoca</w:t>
-      </w:r>
-      <w:proofErr w:type="spellEnd"/>
-      <w:r>
-        <w:t xml:space="preserve"> o data de </w:t>
-      </w:r>
-      <w:proofErr w:type="spellStart"/>
-      <w:r>
-        <w:t>tipul</w:t>
-      </w:r>
-      <w:proofErr w:type="spellEnd"/>
-      <w:r>
-        <w:t xml:space="preserve"> generic T. </w:t>
-      </w:r>
-      <w:proofErr w:type="spellStart"/>
-      <w:r>
-        <w:t>Clasa</w:t>
-      </w:r>
-      <w:proofErr w:type="spellEnd"/>
-      <w:r>
-        <w:t xml:space="preserve"> </w:t>
-      </w:r>
-      <w:proofErr w:type="spellStart"/>
-      <w:r>
-        <w:t>SimpleVertex</w:t>
-      </w:r>
-      <w:proofErr w:type="spellEnd"/>
-      <w:r>
-        <w:t xml:space="preserve">&lt;T&gt; </w:t>
-      </w:r>
-      <w:proofErr w:type="spellStart"/>
-      <w:r>
-        <w:t>mosteneste</w:t>
-      </w:r>
-      <w:proofErr w:type="spellEnd"/>
-      <w:r>
-        <w:t xml:space="preserve"> </w:t>
-      </w:r>
-      <w:proofErr w:type="spellStart"/>
-      <w:r>
-        <w:t>si</w:t>
-      </w:r>
-      <w:proofErr w:type="spellEnd"/>
-      <w:r>
-        <w:t xml:space="preserve"> </w:t>
-      </w:r>
-      <w:proofErr w:type="spellStart"/>
-      <w:r>
-        <w:t>implementeaza</w:t>
-      </w:r>
-      <w:proofErr w:type="spellEnd"/>
-      <w:r>
-        <w:t xml:space="preserve"> </w:t>
-      </w:r>
-      <w:proofErr w:type="spellStart"/>
-      <w:r>
-        <w:t>metodele</w:t>
-      </w:r>
-      <w:proofErr w:type="spellEnd"/>
-      <w:r>
-        <w:t xml:space="preserve"> </w:t>
-      </w:r>
-      <w:proofErr w:type="spellStart"/>
-      <w:r>
-        <w:t>abstracte</w:t>
-      </w:r>
-      <w:proofErr w:type="spellEnd"/>
-      <w:r>
-        <w:t xml:space="preserve"> ale </w:t>
-      </w:r>
-      <w:proofErr w:type="spellStart"/>
-      <w:r>
-        <w:t>clasei</w:t>
-      </w:r>
-      <w:proofErr w:type="spellEnd"/>
-      <w:r>
-        <w:t xml:space="preserve"> Vertex&lt;T&gt;. </w:t>
-      </w:r>
-      <w:proofErr w:type="spellStart"/>
-      <w:r>
-        <w:t>Interfata</w:t>
-      </w:r>
-      <w:proofErr w:type="spellEnd"/>
-      <w:r>
-        <w:t xml:space="preserve"> </w:t>
-      </w:r>
-      <w:proofErr w:type="spellStart"/>
-      <w:r>
-        <w:t>IEdge</w:t>
-      </w:r>
-      <w:proofErr w:type="spellEnd"/>
-      <w:r>
-        <w:t xml:space="preserve">&lt;T&gt; </w:t>
-      </w:r>
-      <w:proofErr w:type="spellStart"/>
-      <w:r>
-        <w:t>descrie</w:t>
-      </w:r>
-      <w:proofErr w:type="spellEnd"/>
-      <w:r>
-        <w:t xml:space="preserve"> </w:t>
-      </w:r>
-      <w:proofErr w:type="spellStart"/>
-      <w:r>
-        <w:t>co</w:t>
-      </w:r>
-      <w:r>
-        <w:t>mportamentul</w:t>
-      </w:r>
-      <w:proofErr w:type="spellEnd"/>
-      <w:r>
-        <w:t xml:space="preserve"> </w:t>
-      </w:r>
-      <w:proofErr w:type="spellStart"/>
-      <w:r>
-        <w:t>unei</w:t>
-      </w:r>
-      <w:proofErr w:type="spellEnd"/>
-      <w:r>
-        <w:t xml:space="preserve"> </w:t>
-      </w:r>
-      <w:proofErr w:type="spellStart"/>
-      <w:r>
-        <w:t>muchii</w:t>
-      </w:r>
-      <w:proofErr w:type="spellEnd"/>
-      <w:r>
-        <w:t xml:space="preserve">. </w:t>
-      </w:r>
-      <w:proofErr w:type="spellStart"/>
-      <w:r>
-        <w:t>Clasa</w:t>
-      </w:r>
-      <w:proofErr w:type="spellEnd"/>
-      <w:r>
-        <w:t xml:space="preserve"> </w:t>
-      </w:r>
-      <w:proofErr w:type="spellStart"/>
-      <w:r>
-        <w:t>ArrayEdge</w:t>
-      </w:r>
-      <w:proofErr w:type="spellEnd"/>
-      <w:r>
-        <w:t xml:space="preserve">&lt;T&gt; </w:t>
-      </w:r>
-      <w:proofErr w:type="spellStart"/>
-      <w:r>
-        <w:t>implementeaza</w:t>
-      </w:r>
-      <w:proofErr w:type="spellEnd"/>
-      <w:r>
-        <w:t xml:space="preserve"> </w:t>
-      </w:r>
-      <w:proofErr w:type="spellStart"/>
-      <w:r>
-        <w:t>interfata</w:t>
-      </w:r>
-      <w:proofErr w:type="spellEnd"/>
-      <w:r>
-        <w:t xml:space="preserve"> </w:t>
-      </w:r>
-      <w:proofErr w:type="spellStart"/>
-      <w:r>
-        <w:t>IEdge</w:t>
-      </w:r>
-      <w:proofErr w:type="spellEnd"/>
-      <w:r>
-        <w:t xml:space="preserve">&lt;T&gt; </w:t>
-      </w:r>
-      <w:proofErr w:type="spellStart"/>
-      <w:r>
-        <w:t>continand</w:t>
-      </w:r>
-      <w:proofErr w:type="spellEnd"/>
-      <w:r>
-        <w:t xml:space="preserve"> un vector de 2 </w:t>
-      </w:r>
-      <w:proofErr w:type="spellStart"/>
-      <w:r>
-        <w:t>elemente</w:t>
-      </w:r>
-      <w:proofErr w:type="spellEnd"/>
-      <w:r>
-        <w:t xml:space="preserve"> de </w:t>
-      </w:r>
-      <w:proofErr w:type="spellStart"/>
-      <w:r>
-        <w:t>tipul</w:t>
-      </w:r>
-      <w:proofErr w:type="spellEnd"/>
-      <w:r>
-        <w:t xml:space="preserve"> Vertex&lt;T&gt;. </w:t>
-      </w:r>
-      <w:proofErr w:type="spellStart"/>
-      <w:r>
-        <w:t>Muchiilor</w:t>
-      </w:r>
-      <w:proofErr w:type="spellEnd"/>
-      <w:r>
-        <w:t xml:space="preserve"> I se </w:t>
-      </w:r>
-      <w:proofErr w:type="spellStart"/>
-      <w:r>
-        <w:t>poate</w:t>
-      </w:r>
-      <w:proofErr w:type="spellEnd"/>
-      <w:r>
-        <w:t xml:space="preserve"> asocial </w:t>
-      </w:r>
-      <w:proofErr w:type="spellStart"/>
-      <w:r>
-        <w:t>si</w:t>
-      </w:r>
-      <w:proofErr w:type="spellEnd"/>
-      <w:r>
-        <w:t xml:space="preserve"> un cost </w:t>
-      </w:r>
-      <w:proofErr w:type="spellStart"/>
-      <w:r>
-        <w:t>daca</w:t>
-      </w:r>
-      <w:proofErr w:type="spellEnd"/>
-      <w:r>
-        <w:t xml:space="preserve"> </w:t>
-      </w:r>
-      <w:proofErr w:type="spellStart"/>
-      <w:r>
-        <w:t>este</w:t>
-      </w:r>
-      <w:proofErr w:type="spellEnd"/>
-      <w:r>
-        <w:t xml:space="preserve"> </w:t>
-      </w:r>
-      <w:proofErr w:type="spellStart"/>
-      <w:r>
-        <w:t>cazul</w:t>
-      </w:r>
-      <w:proofErr w:type="spellEnd"/>
-      <w:r>
-        <w:t xml:space="preserve"> (implicit </w:t>
-      </w:r>
-      <w:proofErr w:type="spellStart"/>
-      <w:r>
-        <w:t>este</w:t>
-      </w:r>
-      <w:proofErr w:type="spellEnd"/>
-      <w:r>
-        <w:t xml:space="preserve"> 0). </w:t>
-      </w:r>
-      <w:proofErr w:type="spellStart"/>
-      <w:r>
-        <w:t>Interfata</w:t>
-      </w:r>
-      <w:proofErr w:type="spellEnd"/>
-      <w:r>
-        <w:t xml:space="preserve"> </w:t>
-      </w:r>
-      <w:proofErr w:type="spellStart"/>
-      <w:r>
-        <w:t>IGraph</w:t>
-      </w:r>
-      <w:proofErr w:type="spellEnd"/>
-      <w:r>
-        <w:t xml:space="preserve">&lt;T&gt; </w:t>
-      </w:r>
-      <w:proofErr w:type="spellStart"/>
-      <w:r>
-        <w:t>contine</w:t>
-      </w:r>
-      <w:proofErr w:type="spellEnd"/>
-      <w:r>
-        <w:t xml:space="preserve"> </w:t>
-      </w:r>
-      <w:proofErr w:type="spellStart"/>
-      <w:r>
-        <w:t>metodele</w:t>
-      </w:r>
-      <w:proofErr w:type="spellEnd"/>
-      <w:r>
-        <w:t xml:space="preserve"> </w:t>
-      </w:r>
-      <w:proofErr w:type="spellStart"/>
-      <w:r>
-        <w:t>principale</w:t>
-      </w:r>
-      <w:proofErr w:type="spellEnd"/>
-      <w:r>
-        <w:t xml:space="preserve"> ale </w:t>
-      </w:r>
-      <w:proofErr w:type="spellStart"/>
-      <w:r>
-        <w:t>unui</w:t>
-      </w:r>
-      <w:proofErr w:type="spellEnd"/>
-      <w:r>
-        <w:t xml:space="preserve"> </w:t>
-      </w:r>
-      <w:proofErr w:type="spellStart"/>
-      <w:r>
-        <w:t>graf</w:t>
-      </w:r>
-      <w:proofErr w:type="spellEnd"/>
-      <w:r>
-        <w:t xml:space="preserve">, </w:t>
-      </w:r>
-      <w:proofErr w:type="spellStart"/>
-      <w:r>
-        <w:t>si</w:t>
-      </w:r>
-      <w:proofErr w:type="spellEnd"/>
-      <w:r>
-        <w:t xml:space="preserve"> </w:t>
-      </w:r>
-      <w:proofErr w:type="spellStart"/>
-      <w:r>
-        <w:t>anume</w:t>
-      </w:r>
-      <w:proofErr w:type="spellEnd"/>
-      <w:r>
-        <w:t xml:space="preserve"> </w:t>
-      </w:r>
-      <w:proofErr w:type="spellStart"/>
-      <w:r>
-        <w:t>adaugarea</w:t>
-      </w:r>
-      <w:proofErr w:type="spellEnd"/>
-      <w:r>
-        <w:t>/</w:t>
-      </w:r>
-      <w:proofErr w:type="spellStart"/>
-      <w:r>
-        <w:t>stergerea</w:t>
-      </w:r>
-      <w:proofErr w:type="spellEnd"/>
-      <w:r>
-        <w:t xml:space="preserve"> </w:t>
-      </w:r>
-      <w:proofErr w:type="spellStart"/>
-      <w:r>
-        <w:t>unei</w:t>
-      </w:r>
-      <w:proofErr w:type="spellEnd"/>
-      <w:r>
-        <w:t xml:space="preserve"> </w:t>
-      </w:r>
-      <w:proofErr w:type="spellStart"/>
-      <w:r>
-        <w:t>muchii</w:t>
-      </w:r>
-      <w:proofErr w:type="spellEnd"/>
-      <w:r>
-        <w:t>,</w:t>
-      </w:r>
-      <w:r>
-        <w:t xml:space="preserve"> </w:t>
-      </w:r>
-      <w:proofErr w:type="spellStart"/>
-      <w:r>
-        <w:t>adaugarea</w:t>
-      </w:r>
-      <w:proofErr w:type="spellEnd"/>
-      <w:r>
-        <w:t xml:space="preserve"> </w:t>
-      </w:r>
-      <w:proofErr w:type="spellStart"/>
-      <w:r>
-        <w:t>unui</w:t>
-      </w:r>
-      <w:proofErr w:type="spellEnd"/>
-      <w:r>
-        <w:t xml:space="preserve"> </w:t>
-      </w:r>
-      <w:proofErr w:type="spellStart"/>
-      <w:r>
-        <w:t>varf</w:t>
-      </w:r>
-      <w:proofErr w:type="spellEnd"/>
-      <w:r>
-        <w:t xml:space="preserve"> </w:t>
-      </w:r>
-      <w:proofErr w:type="spellStart"/>
+      <w:r>
+        <w:t>Clasa abstracta Vertex&lt;T&gt; reprezinta un nod un grafului, care este identificata printr-un ID. Un nod al grafului poate stoca o data de tipul generic T. Clasa SimpleVertex&lt;T&gt; mosteneste si implementeaza metodele abstracte ale clasei Vertex&lt;T&gt;. Interfata IEdge&lt;T&gt; descrie co</w:t>
+      </w:r>
+      <w:r>
+        <w:t>mportamentul unei muchii. Clasa ArrayEdge&lt;T&gt; implementeaza interfata IEdge&lt;T&gt; continand un vector de 2 elemente de tipul Vertex&lt;T&gt;. Muchiilor I se poate asocial si un cost daca este cazul (implicit este 0). Interfata IGraph&lt;T&gt; contine metodele principale ale unui graf, si anume adaugarea/stergerea unei muchii,</w:t>
+      </w:r>
+      <w:r>
+        <w:t xml:space="preserve"> adaugarea unui varf </w:t>
+      </w:r>
       <w:r>
         <w:lastRenderedPageBreak/>
-        <w:t>izolat</w:t>
-      </w:r>
-      <w:proofErr w:type="spellEnd"/>
-      <w:r>
-        <w:t>,</w:t>
-      </w:r>
-      <w:r>
-        <w:t xml:space="preserve"> </w:t>
-      </w:r>
-      <w:proofErr w:type="spellStart"/>
-      <w:r>
-        <w:t>verificarea</w:t>
-      </w:r>
-      <w:proofErr w:type="spellEnd"/>
-      <w:r>
-        <w:t xml:space="preserve"> </w:t>
-      </w:r>
-      <w:proofErr w:type="spellStart"/>
-      <w:r>
-        <w:t>existentei</w:t>
-      </w:r>
-      <w:proofErr w:type="spellEnd"/>
-      <w:r>
-        <w:t xml:space="preserve"> </w:t>
-      </w:r>
-      <w:proofErr w:type="spellStart"/>
-      <w:r>
-        <w:t>unei</w:t>
-      </w:r>
-      <w:proofErr w:type="spellEnd"/>
-      <w:r>
-        <w:t xml:space="preserve"> </w:t>
-      </w:r>
-      <w:proofErr w:type="spellStart"/>
-      <w:r>
-        <w:t>muchii</w:t>
-      </w:r>
-      <w:proofErr w:type="spellEnd"/>
-      <w:r>
-        <w:t xml:space="preserve"> </w:t>
-      </w:r>
-      <w:proofErr w:type="spellStart"/>
-      <w:r>
-        <w:t>si</w:t>
-      </w:r>
-      <w:proofErr w:type="spellEnd"/>
-      <w:r>
-        <w:t xml:space="preserve"> </w:t>
-      </w:r>
-      <w:proofErr w:type="spellStart"/>
-      <w:r>
-        <w:t>intoarcerea</w:t>
-      </w:r>
-      <w:proofErr w:type="spellEnd"/>
-      <w:r>
-        <w:t xml:space="preserve"> </w:t>
-      </w:r>
-      <w:proofErr w:type="spellStart"/>
-      <w:r>
-        <w:t>muchiilor</w:t>
-      </w:r>
-      <w:proofErr w:type="spellEnd"/>
-      <w:r>
-        <w:t xml:space="preserve"> </w:t>
-      </w:r>
-      <w:proofErr w:type="spellStart"/>
-      <w:r>
-        <w:t>si</w:t>
-      </w:r>
-      <w:proofErr w:type="spellEnd"/>
-      <w:r>
-        <w:t xml:space="preserve"> a </w:t>
-      </w:r>
-      <w:proofErr w:type="spellStart"/>
-      <w:r>
-        <w:t>varfurilor</w:t>
-      </w:r>
-      <w:proofErr w:type="spellEnd"/>
-      <w:r>
-        <w:t xml:space="preserve"> care </w:t>
-      </w:r>
-      <w:proofErr w:type="spellStart"/>
-      <w:r>
-        <w:t>alcatuiesc</w:t>
-      </w:r>
-      <w:proofErr w:type="spellEnd"/>
-      <w:r>
-        <w:t xml:space="preserve"> </w:t>
-      </w:r>
-      <w:proofErr w:type="spellStart"/>
-      <w:r>
-        <w:t>graful</w:t>
-      </w:r>
-      <w:proofErr w:type="spellEnd"/>
-      <w:r>
-        <w:t xml:space="preserve">. </w:t>
-      </w:r>
-      <w:proofErr w:type="spellStart"/>
-      <w:r>
-        <w:t>Clasa</w:t>
-      </w:r>
-      <w:proofErr w:type="spellEnd"/>
-      <w:r>
-        <w:t xml:space="preserve"> </w:t>
-      </w:r>
-      <w:proofErr w:type="spellStart"/>
-      <w:r>
-        <w:t>ArrayGraph</w:t>
-      </w:r>
-      <w:proofErr w:type="spellEnd"/>
-      <w:r>
-        <w:t xml:space="preserve">&lt;T&gt; </w:t>
-      </w:r>
-      <w:proofErr w:type="spellStart"/>
-      <w:r>
-        <w:t>implementeaza</w:t>
-      </w:r>
-      <w:proofErr w:type="spellEnd"/>
-      <w:r>
-        <w:t xml:space="preserve"> </w:t>
-      </w:r>
-      <w:proofErr w:type="spellStart"/>
-      <w:r>
-        <w:t>interfata</w:t>
-      </w:r>
-      <w:proofErr w:type="spellEnd"/>
-      <w:r>
-        <w:t xml:space="preserve"> </w:t>
-      </w:r>
-      <w:proofErr w:type="spellStart"/>
-      <w:r>
-        <w:t>IGraph</w:t>
-      </w:r>
-      <w:proofErr w:type="spellEnd"/>
-      <w:r>
-        <w:t xml:space="preserve">&lt;T&gt; cu </w:t>
-      </w:r>
-      <w:proofErr w:type="spellStart"/>
-      <w:r>
-        <w:t>ajutorul</w:t>
-      </w:r>
-      <w:proofErr w:type="spellEnd"/>
-      <w:r>
-        <w:t xml:space="preserve"> </w:t>
-      </w:r>
-      <w:proofErr w:type="spellStart"/>
-      <w:r>
-        <w:t>unor</w:t>
-      </w:r>
-      <w:proofErr w:type="spellEnd"/>
-      <w:r>
-        <w:t xml:space="preserve"> </w:t>
-      </w:r>
-      <w:proofErr w:type="spellStart"/>
-      <w:r>
-        <w:t>tablouri</w:t>
-      </w:r>
-      <w:proofErr w:type="spellEnd"/>
-      <w:r>
-        <w:t>.</w:t>
+        <w:t>izolat,</w:t>
+      </w:r>
+      <w:r>
+        <w:t xml:space="preserve"> verificarea existentei unei muchii si </w:t>
+      </w:r>
+      <w:r>
+        <w:t>intoarcerea muchiilor si a varfurilor care alcatuiesc graful. Clasa ArrayGraph&lt;T&gt; implementeaza interfata IGraph&lt;T&gt; cu ajutorul unor tablouri.</w:t>
       </w:r>
     </w:p>
     <w:p/>
@@ -807,12 +208,7 @@
         <w:t xml:space="preserve"> </w:t>
       </w:r>
       <w:r>
-        <w:t>Prepare a class diagram for a graphical document editor that supports grouping. Assume that a document consists of several sheets. Each sheet c</w:t>
-      </w:r>
-      <w:bookmarkStart w:id="0" w:name="_GoBack"/>
-      <w:bookmarkEnd w:id="0"/>
-      <w:r>
-        <w:t>ontains drawing objects, including text, geometrical objects, and groups. A group is simply a set of drawing objects, possibly including other groups. A group must contain at least two drawing objects. A drawing object can be a direct member of at most one group. Geometrical objects include circles, ellipses, rectangles, lines and squares.</w:t>
+        <w:t>Prepare a class diagram for a graphical document editor that supports grouping. Assume that a document consists of several sheets. Each sheet contains drawing objects, including text, geometrical objects, and groups. A group is simply a set of drawing objects, possibly including other groups. A group must contain at least two drawing objects. A drawing object can be a direct member of at most one group. Geometrical objects include circles, ellipses, rectangles, lines and squares.</w:t>
       </w:r>
     </w:p>
     <w:p>
@@ -872,6 +268,31 @@
           </wp:inline>
         </w:drawing>
       </w:r>
+      <w:r>
+        <w:t xml:space="preserve">Clasa abstracta </w:t>
+      </w:r>
+      <w:r>
+        <w:t xml:space="preserve">DrawingPrimitive contine o singura metoda: draw. Aceasta metoda este folosita pentru afisarea primitive grafice pe ecran. Clasele GeometricalPrimitive, Text si Group mostenesc clasa DrawingPrimitive. </w:t>
+      </w:r>
+    </w:p>
+    <w:p>
+      <w:pPr>
+        <w:jc w:val="both"/>
+      </w:pPr>
+      <w:r>
+        <w:lastRenderedPageBreak/>
+        <w:t xml:space="preserve">Clasa GeometricalPrimitive este abstracta, unind singurul atribut al primitivelor grafice geometrice: punctul sub forma unei variabile instant de tipul Point. Clasa Circle mosteneste clasa abstracta GeometricalPrimitive si implementeaza metoda draw, este extinsa de clasa Ellipse care la randul ei adauga inca un punct ca atribut. Clasa Square adauga la GeometricalPrimitive lungimea si implementeaza metoda draw, iar clasa Rectangle este si mai specifica adaugand si latimea. Clasa Line adauga la GeometricalPrimitive inca un punct si implementeaza metoda draw. </w:t>
+      </w:r>
+    </w:p>
+    <w:p>
+      <w:pPr>
+        <w:jc w:val="both"/>
+      </w:pPr>
+      <w:r>
+        <w:t>Clasa Text contine un singur atribut (un sir de caractere). In cazul clasei Group am folosit sablonul de proiectare Composite: Group are o lista de obiecte DrawingPrimitive (superclasa ei).</w:t>
+      </w:r>
+      <w:bookmarkStart w:id="0" w:name="_GoBack"/>
+      <w:bookmarkEnd w:id="0"/>
     </w:p>
     <w:p/>
     <w:sectPr>

</xml_diff>

<commit_message>
Add solution for ex. 6
</commit_message>
<xml_diff>
--- a/RezolvareProbleme.docx
+++ b/RezolvareProbleme.docx
@@ -85,24 +85,623 @@
       </w:r>
     </w:p>
     <w:p>
-      <w:r>
-        <w:t>Clasa abstracta Vertex&lt;T&gt; reprezinta un nod un grafului, care este identificata printr-un ID. Un nod al grafului poate stoca o data de tipul generic T. Clasa SimpleVertex&lt;T&gt; mosteneste si implementeaza metodele abstracte ale clasei Vertex&lt;T&gt;. Interfata IEdge&lt;T&gt; descrie co</w:t>
-      </w:r>
-      <w:r>
-        <w:t>mportamentul unei muchii. Clasa ArrayEdge&lt;T&gt; implementeaza interfata IEdge&lt;T&gt; continand un vector de 2 elemente de tipul Vertex&lt;T&gt;. Muchiilor I se poate asocial si un cost daca este cazul (implicit este 0). Interfata IGraph&lt;T&gt; contine metodele principale ale unui graf, si anume adaugarea/stergerea unei muchii,</w:t>
-      </w:r>
-      <w:r>
-        <w:t xml:space="preserve"> adaugarea unui varf </w:t>
-      </w:r>
+      <w:proofErr w:type="spellStart"/>
+      <w:r>
+        <w:t>Clasa</w:t>
+      </w:r>
+      <w:proofErr w:type="spellEnd"/>
+      <w:r>
+        <w:t xml:space="preserve"> </w:t>
+      </w:r>
+      <w:proofErr w:type="spellStart"/>
+      <w:r>
+        <w:t>abstracta</w:t>
+      </w:r>
+      <w:proofErr w:type="spellEnd"/>
+      <w:r>
+        <w:t xml:space="preserve"> Vertex&lt;T&gt; </w:t>
+      </w:r>
+      <w:proofErr w:type="spellStart"/>
+      <w:r>
+        <w:t>reprezinta</w:t>
+      </w:r>
+      <w:proofErr w:type="spellEnd"/>
+      <w:r>
+        <w:t xml:space="preserve"> un nod un </w:t>
+      </w:r>
+      <w:proofErr w:type="spellStart"/>
+      <w:r>
+        <w:t>grafului</w:t>
+      </w:r>
+      <w:proofErr w:type="spellEnd"/>
+      <w:r>
+        <w:t xml:space="preserve">, care </w:t>
+      </w:r>
+      <w:proofErr w:type="spellStart"/>
+      <w:r>
+        <w:t>este</w:t>
+      </w:r>
+      <w:proofErr w:type="spellEnd"/>
+      <w:r>
+        <w:t xml:space="preserve"> </w:t>
+      </w:r>
+      <w:proofErr w:type="spellStart"/>
+      <w:r>
+        <w:t>identificata</w:t>
+      </w:r>
+      <w:proofErr w:type="spellEnd"/>
+      <w:r>
+        <w:t xml:space="preserve"> </w:t>
+      </w:r>
+      <w:proofErr w:type="spellStart"/>
+      <w:r>
+        <w:t>printr</w:t>
+      </w:r>
+      <w:proofErr w:type="spellEnd"/>
+      <w:r>
+        <w:t xml:space="preserve">-un ID. Un nod al </w:t>
+      </w:r>
+      <w:proofErr w:type="spellStart"/>
+      <w:r>
+        <w:t>grafului</w:t>
+      </w:r>
+      <w:proofErr w:type="spellEnd"/>
+      <w:r>
+        <w:t xml:space="preserve"> </w:t>
+      </w:r>
+      <w:proofErr w:type="spellStart"/>
+      <w:r>
+        <w:t>poate</w:t>
+      </w:r>
+      <w:proofErr w:type="spellEnd"/>
+      <w:r>
+        <w:t xml:space="preserve"> </w:t>
+      </w:r>
+      <w:proofErr w:type="spellStart"/>
+      <w:r>
+        <w:t>stoca</w:t>
+      </w:r>
+      <w:proofErr w:type="spellEnd"/>
+      <w:r>
+        <w:t xml:space="preserve"> o data de </w:t>
+      </w:r>
+      <w:proofErr w:type="spellStart"/>
+      <w:r>
+        <w:t>tipul</w:t>
+      </w:r>
+      <w:proofErr w:type="spellEnd"/>
+      <w:r>
+        <w:t xml:space="preserve"> generic T. </w:t>
+      </w:r>
+      <w:proofErr w:type="spellStart"/>
+      <w:r>
+        <w:t>Clasa</w:t>
+      </w:r>
+      <w:proofErr w:type="spellEnd"/>
+      <w:r>
+        <w:t xml:space="preserve"> </w:t>
+      </w:r>
+      <w:proofErr w:type="spellStart"/>
+      <w:r>
+        <w:t>SimpleVertex</w:t>
+      </w:r>
+      <w:proofErr w:type="spellEnd"/>
+      <w:r>
+        <w:t xml:space="preserve">&lt;T&gt; </w:t>
+      </w:r>
+      <w:proofErr w:type="spellStart"/>
+      <w:r>
+        <w:t>mosteneste</w:t>
+      </w:r>
+      <w:proofErr w:type="spellEnd"/>
+      <w:r>
+        <w:t xml:space="preserve"> </w:t>
+      </w:r>
+      <w:proofErr w:type="spellStart"/>
+      <w:r>
+        <w:t>si</w:t>
+      </w:r>
+      <w:proofErr w:type="spellEnd"/>
+      <w:r>
+        <w:t xml:space="preserve"> </w:t>
+      </w:r>
+      <w:proofErr w:type="spellStart"/>
+      <w:r>
+        <w:t>implementeaza</w:t>
+      </w:r>
+      <w:proofErr w:type="spellEnd"/>
+      <w:r>
+        <w:t xml:space="preserve"> </w:t>
+      </w:r>
+      <w:proofErr w:type="spellStart"/>
+      <w:r>
+        <w:t>metodele</w:t>
+      </w:r>
+      <w:proofErr w:type="spellEnd"/>
+      <w:r>
+        <w:t xml:space="preserve"> </w:t>
+      </w:r>
+      <w:proofErr w:type="spellStart"/>
+      <w:r>
+        <w:t>abstracte</w:t>
+      </w:r>
+      <w:proofErr w:type="spellEnd"/>
+      <w:r>
+        <w:t xml:space="preserve"> ale </w:t>
+      </w:r>
+      <w:proofErr w:type="spellStart"/>
+      <w:r>
+        <w:t>clasei</w:t>
+      </w:r>
+      <w:proofErr w:type="spellEnd"/>
+      <w:r>
+        <w:t xml:space="preserve"> Vertex&lt;T&gt;. </w:t>
+      </w:r>
+      <w:proofErr w:type="spellStart"/>
+      <w:r>
+        <w:t>Interfata</w:t>
+      </w:r>
+      <w:proofErr w:type="spellEnd"/>
+      <w:r>
+        <w:t xml:space="preserve"> </w:t>
+      </w:r>
+      <w:proofErr w:type="spellStart"/>
+      <w:r>
+        <w:t>IEdge</w:t>
+      </w:r>
+      <w:proofErr w:type="spellEnd"/>
+      <w:r>
+        <w:t xml:space="preserve">&lt;T&gt; </w:t>
+      </w:r>
+      <w:proofErr w:type="spellStart"/>
+      <w:r>
+        <w:t>descrie</w:t>
+      </w:r>
+      <w:proofErr w:type="spellEnd"/>
+      <w:r>
+        <w:t xml:space="preserve"> </w:t>
+      </w:r>
+      <w:proofErr w:type="spellStart"/>
+      <w:r>
+        <w:t>co</w:t>
+      </w:r>
+      <w:r>
+        <w:t>mportamentul</w:t>
+      </w:r>
+      <w:proofErr w:type="spellEnd"/>
+      <w:r>
+        <w:t xml:space="preserve"> </w:t>
+      </w:r>
+      <w:proofErr w:type="spellStart"/>
+      <w:r>
+        <w:t>unei</w:t>
+      </w:r>
+      <w:proofErr w:type="spellEnd"/>
+      <w:r>
+        <w:t xml:space="preserve"> </w:t>
+      </w:r>
+      <w:proofErr w:type="spellStart"/>
+      <w:r>
+        <w:t>muchii</w:t>
+      </w:r>
+      <w:proofErr w:type="spellEnd"/>
+      <w:r>
+        <w:t xml:space="preserve">. </w:t>
+      </w:r>
+      <w:proofErr w:type="spellStart"/>
+      <w:r>
+        <w:t>Clasa</w:t>
+      </w:r>
+      <w:proofErr w:type="spellEnd"/>
+      <w:r>
+        <w:t xml:space="preserve"> </w:t>
+      </w:r>
+      <w:proofErr w:type="spellStart"/>
+      <w:r>
+        <w:t>ArrayEdge</w:t>
+      </w:r>
+      <w:proofErr w:type="spellEnd"/>
+      <w:r>
+        <w:t xml:space="preserve">&lt;T&gt; </w:t>
+      </w:r>
+      <w:proofErr w:type="spellStart"/>
+      <w:r>
+        <w:t>implementeaza</w:t>
+      </w:r>
+      <w:proofErr w:type="spellEnd"/>
+      <w:r>
+        <w:t xml:space="preserve"> </w:t>
+      </w:r>
+      <w:proofErr w:type="spellStart"/>
+      <w:r>
+        <w:t>interfata</w:t>
+      </w:r>
+      <w:proofErr w:type="spellEnd"/>
+      <w:r>
+        <w:t xml:space="preserve"> </w:t>
+      </w:r>
+      <w:proofErr w:type="spellStart"/>
+      <w:r>
+        <w:t>IEdge</w:t>
+      </w:r>
+      <w:proofErr w:type="spellEnd"/>
+      <w:r>
+        <w:t xml:space="preserve">&lt;T&gt; </w:t>
+      </w:r>
+      <w:proofErr w:type="spellStart"/>
+      <w:r>
+        <w:t>continand</w:t>
+      </w:r>
+      <w:proofErr w:type="spellEnd"/>
+      <w:r>
+        <w:t xml:space="preserve"> un vector de 2 </w:t>
+      </w:r>
+      <w:proofErr w:type="spellStart"/>
+      <w:r>
+        <w:t>elemente</w:t>
+      </w:r>
+      <w:proofErr w:type="spellEnd"/>
+      <w:r>
+        <w:t xml:space="preserve"> de </w:t>
+      </w:r>
+      <w:proofErr w:type="spellStart"/>
+      <w:r>
+        <w:t>tipul</w:t>
+      </w:r>
+      <w:proofErr w:type="spellEnd"/>
+      <w:r>
+        <w:t xml:space="preserve"> Vertex&lt;T&gt;. </w:t>
+      </w:r>
+      <w:proofErr w:type="spellStart"/>
+      <w:r>
+        <w:t>Muchiilor</w:t>
+      </w:r>
+      <w:proofErr w:type="spellEnd"/>
+      <w:r>
+        <w:t xml:space="preserve"> I se </w:t>
+      </w:r>
+      <w:proofErr w:type="spellStart"/>
+      <w:r>
+        <w:t>poate</w:t>
+      </w:r>
+      <w:proofErr w:type="spellEnd"/>
+      <w:r>
+        <w:t xml:space="preserve"> asocial </w:t>
+      </w:r>
+      <w:proofErr w:type="spellStart"/>
+      <w:r>
+        <w:t>si</w:t>
+      </w:r>
+      <w:proofErr w:type="spellEnd"/>
+      <w:r>
+        <w:t xml:space="preserve"> un cost </w:t>
+      </w:r>
+      <w:proofErr w:type="spellStart"/>
+      <w:r>
+        <w:t>daca</w:t>
+      </w:r>
+      <w:proofErr w:type="spellEnd"/>
+      <w:r>
+        <w:t xml:space="preserve"> </w:t>
+      </w:r>
+      <w:proofErr w:type="spellStart"/>
+      <w:r>
+        <w:t>este</w:t>
+      </w:r>
+      <w:proofErr w:type="spellEnd"/>
+      <w:r>
+        <w:t xml:space="preserve"> </w:t>
+      </w:r>
+      <w:proofErr w:type="spellStart"/>
+      <w:r>
+        <w:t>cazul</w:t>
+      </w:r>
+      <w:proofErr w:type="spellEnd"/>
+      <w:r>
+        <w:t xml:space="preserve"> (implicit </w:t>
+      </w:r>
+      <w:proofErr w:type="spellStart"/>
+      <w:r>
+        <w:t>este</w:t>
+      </w:r>
+      <w:proofErr w:type="spellEnd"/>
+      <w:r>
+        <w:t xml:space="preserve"> 0). </w:t>
+      </w:r>
+      <w:proofErr w:type="spellStart"/>
+      <w:r>
+        <w:t>Interfata</w:t>
+      </w:r>
+      <w:proofErr w:type="spellEnd"/>
+      <w:r>
+        <w:t xml:space="preserve"> </w:t>
+      </w:r>
+      <w:proofErr w:type="spellStart"/>
+      <w:r>
+        <w:t>IGraph</w:t>
+      </w:r>
+      <w:proofErr w:type="spellEnd"/>
+      <w:r>
+        <w:t xml:space="preserve">&lt;T&gt; </w:t>
+      </w:r>
+      <w:proofErr w:type="spellStart"/>
+      <w:r>
+        <w:t>contine</w:t>
+      </w:r>
+      <w:proofErr w:type="spellEnd"/>
+      <w:r>
+        <w:t xml:space="preserve"> </w:t>
+      </w:r>
+      <w:proofErr w:type="spellStart"/>
+      <w:r>
+        <w:t>metodele</w:t>
+      </w:r>
+      <w:proofErr w:type="spellEnd"/>
+      <w:r>
+        <w:t xml:space="preserve"> </w:t>
+      </w:r>
+      <w:proofErr w:type="spellStart"/>
+      <w:r>
+        <w:t>principale</w:t>
+      </w:r>
+      <w:proofErr w:type="spellEnd"/>
+      <w:r>
+        <w:t xml:space="preserve"> ale </w:t>
+      </w:r>
+      <w:proofErr w:type="spellStart"/>
+      <w:r>
+        <w:t>unui</w:t>
+      </w:r>
+      <w:proofErr w:type="spellEnd"/>
+      <w:r>
+        <w:t xml:space="preserve"> </w:t>
+      </w:r>
+      <w:proofErr w:type="spellStart"/>
+      <w:r>
+        <w:t>graf</w:t>
+      </w:r>
+      <w:proofErr w:type="spellEnd"/>
+      <w:r>
+        <w:t xml:space="preserve">, </w:t>
+      </w:r>
+      <w:proofErr w:type="spellStart"/>
+      <w:r>
+        <w:t>si</w:t>
+      </w:r>
+      <w:proofErr w:type="spellEnd"/>
+      <w:r>
+        <w:t xml:space="preserve"> </w:t>
+      </w:r>
+      <w:proofErr w:type="spellStart"/>
+      <w:r>
+        <w:t>anume</w:t>
+      </w:r>
+      <w:proofErr w:type="spellEnd"/>
+      <w:r>
+        <w:t xml:space="preserve"> </w:t>
+      </w:r>
+      <w:proofErr w:type="spellStart"/>
+      <w:r>
+        <w:t>adaugarea</w:t>
+      </w:r>
+      <w:proofErr w:type="spellEnd"/>
+      <w:r>
+        <w:t>/</w:t>
+      </w:r>
+      <w:proofErr w:type="spellStart"/>
+      <w:r>
+        <w:t>stergerea</w:t>
+      </w:r>
+      <w:proofErr w:type="spellEnd"/>
+      <w:r>
+        <w:t xml:space="preserve"> </w:t>
+      </w:r>
+      <w:proofErr w:type="spellStart"/>
+      <w:r>
+        <w:t>unei</w:t>
+      </w:r>
+      <w:proofErr w:type="spellEnd"/>
+      <w:r>
+        <w:t xml:space="preserve"> </w:t>
+      </w:r>
+      <w:proofErr w:type="spellStart"/>
+      <w:r>
+        <w:t>muchii</w:t>
+      </w:r>
+      <w:proofErr w:type="spellEnd"/>
+      <w:r>
+        <w:t>,</w:t>
+      </w:r>
+      <w:r>
+        <w:t xml:space="preserve"> </w:t>
+      </w:r>
+      <w:proofErr w:type="spellStart"/>
+      <w:r>
+        <w:t>adaugarea</w:t>
+      </w:r>
+      <w:proofErr w:type="spellEnd"/>
+      <w:r>
+        <w:t xml:space="preserve"> </w:t>
+      </w:r>
+      <w:proofErr w:type="spellStart"/>
+      <w:r>
+        <w:t>unui</w:t>
+      </w:r>
+      <w:proofErr w:type="spellEnd"/>
+      <w:r>
+        <w:t xml:space="preserve"> </w:t>
+      </w:r>
+      <w:proofErr w:type="spellStart"/>
+      <w:r>
+        <w:t>varf</w:t>
+      </w:r>
+      <w:proofErr w:type="spellEnd"/>
+      <w:r>
+        <w:t xml:space="preserve"> </w:t>
+      </w:r>
+      <w:proofErr w:type="spellStart"/>
       <w:r>
         <w:lastRenderedPageBreak/>
-        <w:t>izolat,</w:t>
-      </w:r>
-      <w:r>
-        <w:t xml:space="preserve"> verificarea existentei unei muchii si </w:t>
-      </w:r>
-      <w:r>
-        <w:t>intoarcerea muchiilor si a varfurilor care alcatuiesc graful. Clasa ArrayGraph&lt;T&gt; implementeaza interfata IGraph&lt;T&gt; cu ajutorul unor tablouri.</w:t>
+        <w:t>izolat</w:t>
+      </w:r>
+      <w:proofErr w:type="spellEnd"/>
+      <w:r>
+        <w:t>,</w:t>
+      </w:r>
+      <w:r>
+        <w:t xml:space="preserve"> </w:t>
+      </w:r>
+      <w:proofErr w:type="spellStart"/>
+      <w:r>
+        <w:t>verificarea</w:t>
+      </w:r>
+      <w:proofErr w:type="spellEnd"/>
+      <w:r>
+        <w:t xml:space="preserve"> </w:t>
+      </w:r>
+      <w:proofErr w:type="spellStart"/>
+      <w:r>
+        <w:t>existentei</w:t>
+      </w:r>
+      <w:proofErr w:type="spellEnd"/>
+      <w:r>
+        <w:t xml:space="preserve"> </w:t>
+      </w:r>
+      <w:proofErr w:type="spellStart"/>
+      <w:r>
+        <w:t>unei</w:t>
+      </w:r>
+      <w:proofErr w:type="spellEnd"/>
+      <w:r>
+        <w:t xml:space="preserve"> </w:t>
+      </w:r>
+      <w:proofErr w:type="spellStart"/>
+      <w:r>
+        <w:t>muchii</w:t>
+      </w:r>
+      <w:proofErr w:type="spellEnd"/>
+      <w:r>
+        <w:t xml:space="preserve"> </w:t>
+      </w:r>
+      <w:proofErr w:type="spellStart"/>
+      <w:r>
+        <w:t>si</w:t>
+      </w:r>
+      <w:proofErr w:type="spellEnd"/>
+      <w:r>
+        <w:t xml:space="preserve"> </w:t>
+      </w:r>
+      <w:proofErr w:type="spellStart"/>
+      <w:r>
+        <w:t>intoarcerea</w:t>
+      </w:r>
+      <w:proofErr w:type="spellEnd"/>
+      <w:r>
+        <w:t xml:space="preserve"> </w:t>
+      </w:r>
+      <w:proofErr w:type="spellStart"/>
+      <w:r>
+        <w:t>muchiilor</w:t>
+      </w:r>
+      <w:proofErr w:type="spellEnd"/>
+      <w:r>
+        <w:t xml:space="preserve"> </w:t>
+      </w:r>
+      <w:proofErr w:type="spellStart"/>
+      <w:r>
+        <w:t>si</w:t>
+      </w:r>
+      <w:proofErr w:type="spellEnd"/>
+      <w:r>
+        <w:t xml:space="preserve"> a </w:t>
+      </w:r>
+      <w:proofErr w:type="spellStart"/>
+      <w:r>
+        <w:t>varfurilor</w:t>
+      </w:r>
+      <w:proofErr w:type="spellEnd"/>
+      <w:r>
+        <w:t xml:space="preserve"> care </w:t>
+      </w:r>
+      <w:proofErr w:type="spellStart"/>
+      <w:r>
+        <w:t>alcatuiesc</w:t>
+      </w:r>
+      <w:proofErr w:type="spellEnd"/>
+      <w:r>
+        <w:t xml:space="preserve"> </w:t>
+      </w:r>
+      <w:proofErr w:type="spellStart"/>
+      <w:r>
+        <w:t>graful</w:t>
+      </w:r>
+      <w:proofErr w:type="spellEnd"/>
+      <w:r>
+        <w:t xml:space="preserve">. </w:t>
+      </w:r>
+      <w:proofErr w:type="spellStart"/>
+      <w:r>
+        <w:t>Clasa</w:t>
+      </w:r>
+      <w:proofErr w:type="spellEnd"/>
+      <w:r>
+        <w:t xml:space="preserve"> </w:t>
+      </w:r>
+      <w:proofErr w:type="spellStart"/>
+      <w:r>
+        <w:t>ArrayGraph</w:t>
+      </w:r>
+      <w:proofErr w:type="spellEnd"/>
+      <w:r>
+        <w:t xml:space="preserve">&lt;T&gt; </w:t>
+      </w:r>
+      <w:proofErr w:type="spellStart"/>
+      <w:r>
+        <w:t>implementeaza</w:t>
+      </w:r>
+      <w:proofErr w:type="spellEnd"/>
+      <w:r>
+        <w:t xml:space="preserve"> </w:t>
+      </w:r>
+      <w:proofErr w:type="spellStart"/>
+      <w:r>
+        <w:t>interfata</w:t>
+      </w:r>
+      <w:proofErr w:type="spellEnd"/>
+      <w:r>
+        <w:t xml:space="preserve"> </w:t>
+      </w:r>
+      <w:proofErr w:type="spellStart"/>
+      <w:r>
+        <w:t>IGraph</w:t>
+      </w:r>
+      <w:proofErr w:type="spellEnd"/>
+      <w:r>
+        <w:t xml:space="preserve">&lt;T&gt; cu </w:t>
+      </w:r>
+      <w:proofErr w:type="spellStart"/>
+      <w:r>
+        <w:t>ajutorul</w:t>
+      </w:r>
+      <w:proofErr w:type="spellEnd"/>
+      <w:r>
+        <w:t xml:space="preserve"> </w:t>
+      </w:r>
+      <w:proofErr w:type="spellStart"/>
+      <w:r>
+        <w:t>unor</w:t>
+      </w:r>
+      <w:proofErr w:type="spellEnd"/>
+      <w:r>
+        <w:t xml:space="preserve"> </w:t>
+      </w:r>
+      <w:proofErr w:type="spellStart"/>
+      <w:r>
+        <w:t>tablouri</w:t>
+      </w:r>
+      <w:proofErr w:type="spellEnd"/>
+      <w:r>
+        <w:t>.</w:t>
       </w:r>
     </w:p>
     <w:p/>
@@ -268,33 +867,984 @@
           </wp:inline>
         </w:drawing>
       </w:r>
-      <w:r>
-        <w:t xml:space="preserve">Clasa abstracta </w:t>
-      </w:r>
-      <w:r>
-        <w:t xml:space="preserve">DrawingPrimitive contine o singura metoda: draw. Aceasta metoda este folosita pentru afisarea primitive grafice pe ecran. Clasele GeometricalPrimitive, Text si Group mostenesc clasa DrawingPrimitive. </w:t>
+      <w:proofErr w:type="spellStart"/>
+      <w:r>
+        <w:t>Clasa</w:t>
+      </w:r>
+      <w:proofErr w:type="spellEnd"/>
+      <w:r>
+        <w:t xml:space="preserve"> </w:t>
+      </w:r>
+      <w:proofErr w:type="spellStart"/>
+      <w:r>
+        <w:t>abstracta</w:t>
+      </w:r>
+      <w:proofErr w:type="spellEnd"/>
+      <w:r>
+        <w:t xml:space="preserve"> </w:t>
+      </w:r>
+      <w:proofErr w:type="spellStart"/>
+      <w:r>
+        <w:t>DrawingPrimitive</w:t>
+      </w:r>
+      <w:proofErr w:type="spellEnd"/>
+      <w:r>
+        <w:t xml:space="preserve"> </w:t>
+      </w:r>
+      <w:proofErr w:type="spellStart"/>
+      <w:r>
+        <w:t>contine</w:t>
+      </w:r>
+      <w:proofErr w:type="spellEnd"/>
+      <w:r>
+        <w:t xml:space="preserve"> o </w:t>
+      </w:r>
+      <w:proofErr w:type="spellStart"/>
+      <w:r>
+        <w:t>singura</w:t>
+      </w:r>
+      <w:proofErr w:type="spellEnd"/>
+      <w:r>
+        <w:t xml:space="preserve"> </w:t>
+      </w:r>
+      <w:proofErr w:type="spellStart"/>
+      <w:r>
+        <w:t>metoda</w:t>
+      </w:r>
+      <w:proofErr w:type="spellEnd"/>
+      <w:r>
+        <w:t xml:space="preserve">: draw. </w:t>
+      </w:r>
+      <w:proofErr w:type="spellStart"/>
+      <w:r>
+        <w:t>Aceasta</w:t>
+      </w:r>
+      <w:proofErr w:type="spellEnd"/>
+      <w:r>
+        <w:t xml:space="preserve"> </w:t>
+      </w:r>
+      <w:proofErr w:type="spellStart"/>
+      <w:r>
+        <w:t>metoda</w:t>
+      </w:r>
+      <w:proofErr w:type="spellEnd"/>
+      <w:r>
+        <w:t xml:space="preserve"> </w:t>
+      </w:r>
+      <w:proofErr w:type="spellStart"/>
+      <w:r>
+        <w:t>este</w:t>
+      </w:r>
+      <w:proofErr w:type="spellEnd"/>
+      <w:r>
+        <w:t xml:space="preserve"> </w:t>
+      </w:r>
+      <w:proofErr w:type="spellStart"/>
+      <w:r>
+        <w:t>folosita</w:t>
+      </w:r>
+      <w:proofErr w:type="spellEnd"/>
+      <w:r>
+        <w:t xml:space="preserve"> </w:t>
+      </w:r>
+      <w:proofErr w:type="spellStart"/>
+      <w:r>
+        <w:t>pentru</w:t>
+      </w:r>
+      <w:proofErr w:type="spellEnd"/>
+      <w:r>
+        <w:t xml:space="preserve"> </w:t>
+      </w:r>
+      <w:proofErr w:type="spellStart"/>
+      <w:r>
+        <w:t>afisarea</w:t>
+      </w:r>
+      <w:proofErr w:type="spellEnd"/>
+      <w:r>
+        <w:t xml:space="preserve"> primitive </w:t>
+      </w:r>
+      <w:proofErr w:type="spellStart"/>
+      <w:r>
+        <w:t>grafice</w:t>
+      </w:r>
+      <w:proofErr w:type="spellEnd"/>
+      <w:r>
+        <w:t xml:space="preserve"> </w:t>
+      </w:r>
+      <w:proofErr w:type="spellStart"/>
+      <w:r>
+        <w:t>pe</w:t>
+      </w:r>
+      <w:proofErr w:type="spellEnd"/>
+      <w:r>
+        <w:t xml:space="preserve"> </w:t>
+      </w:r>
+      <w:proofErr w:type="spellStart"/>
+      <w:r>
+        <w:t>ecran</w:t>
+      </w:r>
+      <w:proofErr w:type="spellEnd"/>
+      <w:r>
+        <w:t xml:space="preserve">. </w:t>
+      </w:r>
+      <w:proofErr w:type="spellStart"/>
+      <w:r>
+        <w:t>Clasele</w:t>
+      </w:r>
+      <w:proofErr w:type="spellEnd"/>
+      <w:r>
+        <w:t xml:space="preserve"> </w:t>
+      </w:r>
+      <w:proofErr w:type="spellStart"/>
+      <w:r>
+        <w:t>GeometricalPrimitive</w:t>
+      </w:r>
+      <w:proofErr w:type="spellEnd"/>
+      <w:r>
+        <w:t xml:space="preserve">, Text </w:t>
+      </w:r>
+      <w:proofErr w:type="spellStart"/>
+      <w:r>
+        <w:t>si</w:t>
+      </w:r>
+      <w:proofErr w:type="spellEnd"/>
+      <w:r>
+        <w:t xml:space="preserve"> Group </w:t>
+      </w:r>
+      <w:proofErr w:type="spellStart"/>
+      <w:r>
+        <w:t>mostenesc</w:t>
+      </w:r>
+      <w:proofErr w:type="spellEnd"/>
+      <w:r>
+        <w:t xml:space="preserve"> </w:t>
+      </w:r>
+      <w:proofErr w:type="spellStart"/>
+      <w:r>
+        <w:t>clasa</w:t>
+      </w:r>
+      <w:proofErr w:type="spellEnd"/>
+      <w:r>
+        <w:t xml:space="preserve"> </w:t>
+      </w:r>
+      <w:proofErr w:type="spellStart"/>
+      <w:r>
+        <w:t>DrawingPrimitive</w:t>
+      </w:r>
+      <w:proofErr w:type="spellEnd"/>
+      <w:r>
+        <w:t xml:space="preserve">. </w:t>
       </w:r>
     </w:p>
     <w:p>
       <w:pPr>
         <w:jc w:val="both"/>
       </w:pPr>
+      <w:proofErr w:type="spellStart"/>
       <w:r>
         <w:lastRenderedPageBreak/>
-        <w:t xml:space="preserve">Clasa GeometricalPrimitive este abstracta, unind singurul atribut al primitivelor grafice geometrice: punctul sub forma unei variabile instant de tipul Point. Clasa Circle mosteneste clasa abstracta GeometricalPrimitive si implementeaza metoda draw, este extinsa de clasa Ellipse care la randul ei adauga inca un punct ca atribut. Clasa Square adauga la GeometricalPrimitive lungimea si implementeaza metoda draw, iar clasa Rectangle este si mai specifica adaugand si latimea. Clasa Line adauga la GeometricalPrimitive inca un punct si implementeaza metoda draw. </w:t>
+        <w:t>Clasa</w:t>
+      </w:r>
+      <w:proofErr w:type="spellEnd"/>
+      <w:r>
+        <w:t xml:space="preserve"> </w:t>
+      </w:r>
+      <w:proofErr w:type="spellStart"/>
+      <w:r>
+        <w:t>GeometricalPrimitive</w:t>
+      </w:r>
+      <w:proofErr w:type="spellEnd"/>
+      <w:r>
+        <w:t xml:space="preserve"> </w:t>
+      </w:r>
+      <w:proofErr w:type="spellStart"/>
+      <w:r>
+        <w:t>este</w:t>
+      </w:r>
+      <w:proofErr w:type="spellEnd"/>
+      <w:r>
+        <w:t xml:space="preserve"> </w:t>
+      </w:r>
+      <w:proofErr w:type="spellStart"/>
+      <w:r>
+        <w:t>abstracta</w:t>
+      </w:r>
+      <w:proofErr w:type="spellEnd"/>
+      <w:r>
+        <w:t xml:space="preserve">, </w:t>
+      </w:r>
+      <w:proofErr w:type="spellStart"/>
+      <w:r>
+        <w:t>unind</w:t>
+      </w:r>
+      <w:proofErr w:type="spellEnd"/>
+      <w:r>
+        <w:t xml:space="preserve"> </w:t>
+      </w:r>
+      <w:proofErr w:type="spellStart"/>
+      <w:r>
+        <w:t>singurul</w:t>
+      </w:r>
+      <w:proofErr w:type="spellEnd"/>
+      <w:r>
+        <w:t xml:space="preserve"> </w:t>
+      </w:r>
+      <w:proofErr w:type="spellStart"/>
+      <w:r>
+        <w:t>atribut</w:t>
+      </w:r>
+      <w:proofErr w:type="spellEnd"/>
+      <w:r>
+        <w:t xml:space="preserve"> al </w:t>
+      </w:r>
+      <w:proofErr w:type="spellStart"/>
+      <w:r>
+        <w:t>primitivelor</w:t>
+      </w:r>
+      <w:proofErr w:type="spellEnd"/>
+      <w:r>
+        <w:t xml:space="preserve"> </w:t>
+      </w:r>
+      <w:proofErr w:type="spellStart"/>
+      <w:r>
+        <w:t>grafice</w:t>
+      </w:r>
+      <w:proofErr w:type="spellEnd"/>
+      <w:r>
+        <w:t xml:space="preserve"> </w:t>
+      </w:r>
+      <w:proofErr w:type="spellStart"/>
+      <w:r>
+        <w:t>geometrice</w:t>
+      </w:r>
+      <w:proofErr w:type="spellEnd"/>
+      <w:r>
+        <w:t xml:space="preserve">: </w:t>
+      </w:r>
+      <w:proofErr w:type="spellStart"/>
+      <w:r>
+        <w:t>punctul</w:t>
+      </w:r>
+      <w:proofErr w:type="spellEnd"/>
+      <w:r>
+        <w:t xml:space="preserve"> sub forma </w:t>
+      </w:r>
+      <w:proofErr w:type="spellStart"/>
+      <w:r>
+        <w:t>unei</w:t>
+      </w:r>
+      <w:proofErr w:type="spellEnd"/>
+      <w:r>
+        <w:t xml:space="preserve"> </w:t>
+      </w:r>
+      <w:proofErr w:type="spellStart"/>
+      <w:r>
+        <w:t>variabile</w:t>
+      </w:r>
+      <w:proofErr w:type="spellEnd"/>
+      <w:r>
+        <w:t xml:space="preserve"> instant de </w:t>
+      </w:r>
+      <w:proofErr w:type="spellStart"/>
+      <w:r>
+        <w:t>tipul</w:t>
+      </w:r>
+      <w:proofErr w:type="spellEnd"/>
+      <w:r>
+        <w:t xml:space="preserve"> Point. </w:t>
+      </w:r>
+      <w:proofErr w:type="spellStart"/>
+      <w:r>
+        <w:t>Clasa</w:t>
+      </w:r>
+      <w:proofErr w:type="spellEnd"/>
+      <w:r>
+        <w:t xml:space="preserve"> Circle </w:t>
+      </w:r>
+      <w:proofErr w:type="spellStart"/>
+      <w:r>
+        <w:t>mosteneste</w:t>
+      </w:r>
+      <w:proofErr w:type="spellEnd"/>
+      <w:r>
+        <w:t xml:space="preserve"> </w:t>
+      </w:r>
+      <w:proofErr w:type="spellStart"/>
+      <w:r>
+        <w:t>clasa</w:t>
+      </w:r>
+      <w:proofErr w:type="spellEnd"/>
+      <w:r>
+        <w:t xml:space="preserve"> </w:t>
+      </w:r>
+      <w:proofErr w:type="spellStart"/>
+      <w:r>
+        <w:t>abstracta</w:t>
+      </w:r>
+      <w:proofErr w:type="spellEnd"/>
+      <w:r>
+        <w:t xml:space="preserve"> </w:t>
+      </w:r>
+      <w:proofErr w:type="spellStart"/>
+      <w:r>
+        <w:t>GeometricalPrimitive</w:t>
+      </w:r>
+      <w:proofErr w:type="spellEnd"/>
+      <w:r>
+        <w:t xml:space="preserve"> </w:t>
+      </w:r>
+      <w:proofErr w:type="spellStart"/>
+      <w:r>
+        <w:t>si</w:t>
+      </w:r>
+      <w:proofErr w:type="spellEnd"/>
+      <w:r>
+        <w:t xml:space="preserve"> </w:t>
+      </w:r>
+      <w:proofErr w:type="spellStart"/>
+      <w:r>
+        <w:t>implementeaza</w:t>
+      </w:r>
+      <w:proofErr w:type="spellEnd"/>
+      <w:r>
+        <w:t xml:space="preserve"> </w:t>
+      </w:r>
+      <w:proofErr w:type="spellStart"/>
+      <w:r>
+        <w:t>metoda</w:t>
+      </w:r>
+      <w:proofErr w:type="spellEnd"/>
+      <w:r>
+        <w:t xml:space="preserve"> draw, </w:t>
+      </w:r>
+      <w:proofErr w:type="spellStart"/>
+      <w:r>
+        <w:t>este</w:t>
+      </w:r>
+      <w:proofErr w:type="spellEnd"/>
+      <w:r>
+        <w:t xml:space="preserve"> </w:t>
+      </w:r>
+      <w:proofErr w:type="spellStart"/>
+      <w:r>
+        <w:t>extinsa</w:t>
+      </w:r>
+      <w:proofErr w:type="spellEnd"/>
+      <w:r>
+        <w:t xml:space="preserve"> de </w:t>
+      </w:r>
+      <w:proofErr w:type="spellStart"/>
+      <w:r>
+        <w:t>clasa</w:t>
+      </w:r>
+      <w:proofErr w:type="spellEnd"/>
+      <w:r>
+        <w:t xml:space="preserve"> Ellipse care la </w:t>
+      </w:r>
+      <w:proofErr w:type="spellStart"/>
+      <w:r>
+        <w:t>randul</w:t>
+      </w:r>
+      <w:proofErr w:type="spellEnd"/>
+      <w:r>
+        <w:t xml:space="preserve"> </w:t>
+      </w:r>
+      <w:proofErr w:type="spellStart"/>
+      <w:r>
+        <w:t>ei</w:t>
+      </w:r>
+      <w:proofErr w:type="spellEnd"/>
+      <w:r>
+        <w:t xml:space="preserve"> </w:t>
+      </w:r>
+      <w:proofErr w:type="spellStart"/>
+      <w:r>
+        <w:t>adauga</w:t>
+      </w:r>
+      <w:proofErr w:type="spellEnd"/>
+      <w:r>
+        <w:t xml:space="preserve"> </w:t>
+      </w:r>
+      <w:proofErr w:type="spellStart"/>
+      <w:r>
+        <w:t>inca</w:t>
+      </w:r>
+      <w:proofErr w:type="spellEnd"/>
+      <w:r>
+        <w:t xml:space="preserve"> un </w:t>
+      </w:r>
+      <w:proofErr w:type="spellStart"/>
+      <w:r>
+        <w:t>punct</w:t>
+      </w:r>
+      <w:proofErr w:type="spellEnd"/>
+      <w:r>
+        <w:t xml:space="preserve"> ca </w:t>
+      </w:r>
+      <w:proofErr w:type="spellStart"/>
+      <w:r>
+        <w:t>atribut</w:t>
+      </w:r>
+      <w:proofErr w:type="spellEnd"/>
+      <w:r>
+        <w:t xml:space="preserve">. </w:t>
+      </w:r>
+      <w:proofErr w:type="spellStart"/>
+      <w:r>
+        <w:t>Clasa</w:t>
+      </w:r>
+      <w:proofErr w:type="spellEnd"/>
+      <w:r>
+        <w:t xml:space="preserve"> Square </w:t>
+      </w:r>
+      <w:proofErr w:type="spellStart"/>
+      <w:r>
+        <w:t>adauga</w:t>
+      </w:r>
+      <w:proofErr w:type="spellEnd"/>
+      <w:r>
+        <w:t xml:space="preserve"> la </w:t>
+      </w:r>
+      <w:proofErr w:type="spellStart"/>
+      <w:r>
+        <w:t>GeometricalPrimitive</w:t>
+      </w:r>
+      <w:proofErr w:type="spellEnd"/>
+      <w:r>
+        <w:t xml:space="preserve"> </w:t>
+      </w:r>
+      <w:proofErr w:type="spellStart"/>
+      <w:r>
+        <w:t>lungimea</w:t>
+      </w:r>
+      <w:proofErr w:type="spellEnd"/>
+      <w:r>
+        <w:t xml:space="preserve"> </w:t>
+      </w:r>
+      <w:proofErr w:type="spellStart"/>
+      <w:r>
+        <w:t>si</w:t>
+      </w:r>
+      <w:proofErr w:type="spellEnd"/>
+      <w:r>
+        <w:t xml:space="preserve"> </w:t>
+      </w:r>
+      <w:proofErr w:type="spellStart"/>
+      <w:r>
+        <w:t>implementeaza</w:t>
+      </w:r>
+      <w:proofErr w:type="spellEnd"/>
+      <w:r>
+        <w:t xml:space="preserve"> </w:t>
+      </w:r>
+      <w:proofErr w:type="spellStart"/>
+      <w:r>
+        <w:t>metoda</w:t>
+      </w:r>
+      <w:proofErr w:type="spellEnd"/>
+      <w:r>
+        <w:t xml:space="preserve"> draw, </w:t>
+      </w:r>
+      <w:proofErr w:type="spellStart"/>
+      <w:r>
+        <w:t>iar</w:t>
+      </w:r>
+      <w:proofErr w:type="spellEnd"/>
+      <w:r>
+        <w:t xml:space="preserve"> </w:t>
+      </w:r>
+      <w:proofErr w:type="spellStart"/>
+      <w:r>
+        <w:t>clasa</w:t>
+      </w:r>
+      <w:proofErr w:type="spellEnd"/>
+      <w:r>
+        <w:t xml:space="preserve"> Rectangle </w:t>
+      </w:r>
+      <w:proofErr w:type="spellStart"/>
+      <w:r>
+        <w:t>este</w:t>
+      </w:r>
+      <w:proofErr w:type="spellEnd"/>
+      <w:r>
+        <w:t xml:space="preserve"> </w:t>
+      </w:r>
+      <w:proofErr w:type="spellStart"/>
+      <w:r>
+        <w:t>si</w:t>
+      </w:r>
+      <w:proofErr w:type="spellEnd"/>
+      <w:r>
+        <w:t xml:space="preserve"> </w:t>
+      </w:r>
+      <w:proofErr w:type="spellStart"/>
+      <w:r>
+        <w:t>mai</w:t>
+      </w:r>
+      <w:proofErr w:type="spellEnd"/>
+      <w:r>
+        <w:t xml:space="preserve"> </w:t>
+      </w:r>
+      <w:proofErr w:type="spellStart"/>
+      <w:r>
+        <w:t>specifica</w:t>
+      </w:r>
+      <w:proofErr w:type="spellEnd"/>
+      <w:r>
+        <w:t xml:space="preserve"> </w:t>
+      </w:r>
+      <w:proofErr w:type="spellStart"/>
+      <w:r>
+        <w:t>adaugand</w:t>
+      </w:r>
+      <w:proofErr w:type="spellEnd"/>
+      <w:r>
+        <w:t xml:space="preserve"> </w:t>
+      </w:r>
+      <w:proofErr w:type="spellStart"/>
+      <w:r>
+        <w:t>si</w:t>
+      </w:r>
+      <w:proofErr w:type="spellEnd"/>
+      <w:r>
+        <w:t xml:space="preserve"> </w:t>
+      </w:r>
+      <w:proofErr w:type="spellStart"/>
+      <w:r>
+        <w:t>latimea</w:t>
+      </w:r>
+      <w:proofErr w:type="spellEnd"/>
+      <w:r>
+        <w:t xml:space="preserve">. </w:t>
+      </w:r>
+      <w:proofErr w:type="spellStart"/>
+      <w:r>
+        <w:t>Clasa</w:t>
+      </w:r>
+      <w:proofErr w:type="spellEnd"/>
+      <w:r>
+        <w:t xml:space="preserve"> Line </w:t>
+      </w:r>
+      <w:proofErr w:type="spellStart"/>
+      <w:r>
+        <w:t>adauga</w:t>
+      </w:r>
+      <w:proofErr w:type="spellEnd"/>
+      <w:r>
+        <w:t xml:space="preserve"> la </w:t>
+      </w:r>
+      <w:proofErr w:type="spellStart"/>
+      <w:r>
+        <w:t>GeometricalPrimitive</w:t>
+      </w:r>
+      <w:proofErr w:type="spellEnd"/>
+      <w:r>
+        <w:t xml:space="preserve"> </w:t>
+      </w:r>
+      <w:proofErr w:type="spellStart"/>
+      <w:r>
+        <w:t>inca</w:t>
+      </w:r>
+      <w:proofErr w:type="spellEnd"/>
+      <w:r>
+        <w:t xml:space="preserve"> un </w:t>
+      </w:r>
+      <w:proofErr w:type="spellStart"/>
+      <w:r>
+        <w:t>punct</w:t>
+      </w:r>
+      <w:proofErr w:type="spellEnd"/>
+      <w:r>
+        <w:t xml:space="preserve"> </w:t>
+      </w:r>
+      <w:proofErr w:type="spellStart"/>
+      <w:r>
+        <w:t>si</w:t>
+      </w:r>
+      <w:proofErr w:type="spellEnd"/>
+      <w:r>
+        <w:t xml:space="preserve"> </w:t>
+      </w:r>
+      <w:proofErr w:type="spellStart"/>
+      <w:r>
+        <w:t>implementeaza</w:t>
+      </w:r>
+      <w:proofErr w:type="spellEnd"/>
+      <w:r>
+        <w:t xml:space="preserve"> </w:t>
+      </w:r>
+      <w:proofErr w:type="spellStart"/>
+      <w:r>
+        <w:t>metoda</w:t>
+      </w:r>
+      <w:proofErr w:type="spellEnd"/>
+      <w:r>
+        <w:t xml:space="preserve"> draw. </w:t>
       </w:r>
     </w:p>
     <w:p>
       <w:pPr>
         <w:jc w:val="both"/>
       </w:pPr>
-      <w:r>
-        <w:t>Clasa Text contine un singur atribut (un sir de caractere). In cazul clasei Group am folosit sablonul de proiectare Composite: Group are o lista de obiecte DrawingPrimitive (superclasa ei).</w:t>
-      </w:r>
+      <w:proofErr w:type="spellStart"/>
+      <w:r>
+        <w:t>Clasa</w:t>
+      </w:r>
+      <w:proofErr w:type="spellEnd"/>
+      <w:r>
+        <w:t xml:space="preserve"> Text </w:t>
+      </w:r>
+      <w:proofErr w:type="spellStart"/>
+      <w:r>
+        <w:t>contine</w:t>
+      </w:r>
+      <w:proofErr w:type="spellEnd"/>
+      <w:r>
+        <w:t xml:space="preserve"> un </w:t>
+      </w:r>
+      <w:proofErr w:type="spellStart"/>
+      <w:r>
+        <w:t>singur</w:t>
+      </w:r>
+      <w:proofErr w:type="spellEnd"/>
+      <w:r>
+        <w:t xml:space="preserve"> </w:t>
+      </w:r>
+      <w:proofErr w:type="spellStart"/>
+      <w:r>
+        <w:t>atribut</w:t>
+      </w:r>
+      <w:proofErr w:type="spellEnd"/>
+      <w:r>
+        <w:t xml:space="preserve"> (un sir de </w:t>
+      </w:r>
+      <w:proofErr w:type="spellStart"/>
+      <w:r>
+        <w:t>caractere</w:t>
+      </w:r>
+      <w:proofErr w:type="spellEnd"/>
+      <w:r>
+        <w:t xml:space="preserve">). In </w:t>
+      </w:r>
+      <w:proofErr w:type="spellStart"/>
+      <w:r>
+        <w:t>cazul</w:t>
+      </w:r>
+      <w:proofErr w:type="spellEnd"/>
+      <w:r>
+        <w:t xml:space="preserve"> </w:t>
+      </w:r>
+      <w:proofErr w:type="spellStart"/>
+      <w:r>
+        <w:t>clasei</w:t>
+      </w:r>
+      <w:proofErr w:type="spellEnd"/>
+      <w:r>
+        <w:t xml:space="preserve"> Group am </w:t>
+      </w:r>
+      <w:proofErr w:type="spellStart"/>
+      <w:r>
+        <w:t>folosit</w:t>
+      </w:r>
+      <w:proofErr w:type="spellEnd"/>
+      <w:r>
+        <w:t xml:space="preserve"> </w:t>
+      </w:r>
+      <w:proofErr w:type="spellStart"/>
+      <w:r>
+        <w:t>sablonul</w:t>
+      </w:r>
+      <w:proofErr w:type="spellEnd"/>
+      <w:r>
+        <w:t xml:space="preserve"> de </w:t>
+      </w:r>
+      <w:proofErr w:type="spellStart"/>
+      <w:r>
+        <w:t>proiectare</w:t>
+      </w:r>
+      <w:proofErr w:type="spellEnd"/>
+      <w:r>
+        <w:t xml:space="preserve"> Composite: Group are o </w:t>
+      </w:r>
+      <w:proofErr w:type="spellStart"/>
+      <w:r>
+        <w:t>lista</w:t>
+      </w:r>
+      <w:proofErr w:type="spellEnd"/>
+      <w:r>
+        <w:t xml:space="preserve"> de </w:t>
+      </w:r>
+      <w:proofErr w:type="spellStart"/>
+      <w:r>
+        <w:t>obiecte</w:t>
+      </w:r>
+      <w:proofErr w:type="spellEnd"/>
+      <w:r>
+        <w:t xml:space="preserve"> </w:t>
+      </w:r>
+      <w:proofErr w:type="spellStart"/>
+      <w:r>
+        <w:t>DrawingPrimitive</w:t>
+      </w:r>
+      <w:proofErr w:type="spellEnd"/>
+      <w:r>
+        <w:t xml:space="preserve"> (</w:t>
+      </w:r>
+      <w:proofErr w:type="spellStart"/>
+      <w:r>
+        <w:t>superclasa</w:t>
+      </w:r>
+      <w:proofErr w:type="spellEnd"/>
+      <w:r>
+        <w:t xml:space="preserve"> </w:t>
+      </w:r>
+      <w:proofErr w:type="spellStart"/>
+      <w:r>
+        <w:t>ei</w:t>
+      </w:r>
+      <w:proofErr w:type="spellEnd"/>
+      <w:r>
+        <w:t>).</w:t>
+      </w:r>
+    </w:p>
+    <w:p>
+      <w:pPr>
+        <w:jc w:val="both"/>
+      </w:pPr>
+    </w:p>
+    <w:p>
+      <w:pPr>
+        <w:spacing w:after="0"/>
+      </w:pPr>
+      <w:r>
+        <w:rPr>
+          <w:b/>
+        </w:rPr>
+        <w:t>P6.</w:t>
+      </w:r>
+      <w:r>
+        <w:t xml:space="preserve"> Draw an UML diagram for the following C++ segment of code:</w:t>
+      </w:r>
+    </w:p>
+    <w:p>
+      <w:pPr>
+        <w:spacing w:after="0"/>
+      </w:pPr>
+    </w:p>
+    <w:p>
+      <w:pPr>
+        <w:spacing w:after="0"/>
+      </w:pPr>
+      <w:r>
+        <w:t>class Person</w:t>
+      </w:r>
+    </w:p>
+    <w:p>
+      <w:pPr>
+        <w:spacing w:after="0"/>
+      </w:pPr>
+      <w:r>
+        <w:t>{</w:t>
+      </w:r>
+    </w:p>
+    <w:p>
+      <w:pPr>
+        <w:spacing w:after="0"/>
+      </w:pPr>
+      <w:r>
+        <w:t>public:</w:t>
+      </w:r>
+    </w:p>
+    <w:p>
+      <w:pPr>
+        <w:spacing w:after="0"/>
+      </w:pPr>
+      <w:r>
+        <w:tab/>
+        <w:t>Person(</w:t>
+      </w:r>
+      <w:proofErr w:type="spellStart"/>
+      <w:r>
+        <w:t>const</w:t>
+      </w:r>
+      <w:proofErr w:type="spellEnd"/>
+      <w:r>
+        <w:t xml:space="preserve"> char* </w:t>
+      </w:r>
+      <w:proofErr w:type="spellStart"/>
+      <w:r>
+        <w:t>aName</w:t>
+      </w:r>
+      <w:proofErr w:type="spellEnd"/>
+      <w:r>
+        <w:t>);</w:t>
+      </w:r>
+    </w:p>
+    <w:p>
+      <w:pPr>
+        <w:spacing w:after="0"/>
+      </w:pPr>
+      <w:r>
+        <w:tab/>
+        <w:t>void speak();</w:t>
+      </w:r>
+    </w:p>
+    <w:p>
+      <w:pPr>
+        <w:spacing w:after="0"/>
+      </w:pPr>
+      <w:r>
+        <w:tab/>
+        <w:t>void drive();</w:t>
+      </w:r>
+    </w:p>
+    <w:p>
+      <w:pPr>
+        <w:spacing w:after="0"/>
+      </w:pPr>
+      <w:r>
+        <w:t>private:</w:t>
+      </w:r>
+    </w:p>
+    <w:p>
+      <w:pPr>
+        <w:spacing w:after="0"/>
+      </w:pPr>
+      <w:r>
+        <w:tab/>
+        <w:t>char* name; // Persons Name</w:t>
+      </w:r>
+    </w:p>
+    <w:p>
+      <w:pPr>
+        <w:spacing w:after="0"/>
+      </w:pPr>
+      <w:r>
+        <w:tab/>
+        <w:t xml:space="preserve">Brain </w:t>
+      </w:r>
+      <w:proofErr w:type="spellStart"/>
+      <w:r>
+        <w:t>brain</w:t>
+      </w:r>
+      <w:proofErr w:type="spellEnd"/>
+      <w:r>
+        <w:t>; // persons brain</w:t>
+      </w:r>
+    </w:p>
+    <w:p>
+      <w:pPr>
+        <w:spacing w:after="0"/>
+      </w:pPr>
+      <w:r>
+        <w:tab/>
+        <w:t xml:space="preserve">Car* </w:t>
+      </w:r>
+      <w:proofErr w:type="spellStart"/>
+      <w:r>
+        <w:t>pCar</w:t>
+      </w:r>
+      <w:proofErr w:type="spellEnd"/>
+      <w:r>
+        <w:t>; // Car owned by the person</w:t>
+      </w:r>
+    </w:p>
+    <w:p>
+      <w:pPr>
+        <w:spacing w:after="0"/>
+      </w:pPr>
+      <w:r>
+        <w:tab/>
+        <w:t>double height;</w:t>
+      </w:r>
+    </w:p>
+    <w:p>
+      <w:pPr>
+        <w:spacing w:after="0"/>
+      </w:pPr>
+      <w:r>
+        <w:tab/>
+        <w:t>double weight;</w:t>
+      </w:r>
+    </w:p>
+    <w:p>
+      <w:pPr>
+        <w:spacing w:after="0"/>
+      </w:pPr>
+      <w:r>
+        <w:t>};</w:t>
+      </w:r>
+    </w:p>
+    <w:p>
+      <w:pPr>
+        <w:spacing w:after="0"/>
+      </w:pPr>
       <w:bookmarkStart w:id="0" w:name="_GoBack"/>
+      <w:r>
+        <w:rPr>
+          <w:noProof/>
+        </w:rPr>
+        <w:drawing>
+          <wp:inline distT="0" distB="0" distL="0" distR="0">
+            <wp:extent cx="5375275" cy="2003425"/>
+            <wp:effectExtent l="0" t="0" r="0" b="0"/>
+            <wp:docPr id="4" name="Picture 4" descr="C:\Users\banhidi\AppData\Local\Microsoft\Windows\INetCache\Content.Word\Main.png"/>
+            <wp:cNvGraphicFramePr>
+              <a:graphicFrameLocks xmlns:a="http://schemas.openxmlformats.org/drawingml/2006/main" noChangeAspect="1"/>
+            </wp:cNvGraphicFramePr>
+            <a:graphic xmlns:a="http://schemas.openxmlformats.org/drawingml/2006/main">
+              <a:graphicData uri="http://schemas.openxmlformats.org/drawingml/2006/picture">
+                <pic:pic xmlns:pic="http://schemas.openxmlformats.org/drawingml/2006/picture">
+                  <pic:nvPicPr>
+                    <pic:cNvPr id="0" name="Picture 1" descr="C:\Users\banhidi\AppData\Local\Microsoft\Windows\INetCache\Content.Word\Main.png"/>
+                    <pic:cNvPicPr>
+                      <a:picLocks noChangeAspect="1" noChangeArrowheads="1"/>
+                    </pic:cNvPicPr>
+                  </pic:nvPicPr>
+                  <pic:blipFill>
+                    <a:blip r:embed="rId7">
+                      <a:extLst>
+                        <a:ext uri="{28A0092B-C50C-407E-A947-70E740481C1C}">
+                          <a14:useLocalDpi xmlns:a14="http://schemas.microsoft.com/office/drawing/2010/main" val="0"/>
+                        </a:ext>
+                      </a:extLst>
+                    </a:blip>
+                    <a:srcRect/>
+                    <a:stretch>
+                      <a:fillRect/>
+                    </a:stretch>
+                  </pic:blipFill>
+                  <pic:spPr bwMode="auto">
+                    <a:xfrm>
+                      <a:off x="0" y="0"/>
+                      <a:ext cx="5375275" cy="2003425"/>
+                    </a:xfrm>
+                    <a:prstGeom prst="rect">
+                      <a:avLst/>
+                    </a:prstGeom>
+                    <a:noFill/>
+                    <a:ln>
+                      <a:noFill/>
+                    </a:ln>
+                  </pic:spPr>
+                </pic:pic>
+              </a:graphicData>
+            </a:graphic>
+          </wp:inline>
+        </w:drawing>
+      </w:r>
       <w:bookmarkEnd w:id="0"/>
     </w:p>
-    <w:p/>
+    <w:p>
+      <w:pPr>
+        <w:spacing w:after="0"/>
+      </w:pPr>
+    </w:p>
+    <w:p>
+      <w:pPr>
+        <w:spacing w:after="0"/>
+      </w:pPr>
+    </w:p>
     <w:sectPr>
       <w:pgSz w:w="12240" w:h="15840"/>
       <w:pgMar w:top="1440" w:right="1440" w:bottom="1440" w:left="1440" w:header="720" w:footer="720" w:gutter="0"/>
@@ -705,6 +2255,7 @@
   <w:style w:type="character" w:default="1" w:styleId="DefaultParagraphFont">
     <w:name w:val="Default Paragraph Font"/>
     <w:uiPriority w:val="1"/>
+    <w:semiHidden/>
     <w:unhideWhenUsed/>
   </w:style>
   <w:style w:type="table" w:default="1" w:styleId="TableNormal">

</xml_diff>

<commit_message>
Add solution to ex. 7 and rearrange diagrams in Diagrams folder
</commit_message>
<xml_diff>
--- a/RezolvareProbleme.docx
+++ b/RezolvareProbleme.docx
@@ -26,6 +26,7 @@
     </w:p>
     <w:p>
       <w:pPr>
+        <w:jc w:val="center"/>
         <w:rPr>
           <w:b/>
         </w:rPr>
@@ -730,7 +731,7 @@
     </w:p>
     <w:p>
       <w:pPr>
-        <w:jc w:val="both"/>
+        <w:jc w:val="center"/>
       </w:pPr>
       <w:r>
         <w:rPr>
@@ -1033,7 +1034,7 @@
       </w:r>
       <w:proofErr w:type="spellEnd"/>
       <w:r>
-        <w:t xml:space="preserve">. </w:t>
+        <w:t>.</w:t>
       </w:r>
     </w:p>
     <w:p>
@@ -1778,8 +1779,8 @@
     <w:p>
       <w:pPr>
         <w:spacing w:after="0"/>
-      </w:pPr>
-      <w:bookmarkStart w:id="0" w:name="_GoBack"/>
+        <w:jc w:val="center"/>
+      </w:pPr>
       <w:r>
         <w:rPr>
           <w:noProof/>
@@ -1833,6 +1834,264 @@
           </wp:inline>
         </w:drawing>
       </w:r>
+    </w:p>
+    <w:p>
+      <w:pPr>
+        <w:spacing w:after="0"/>
+      </w:pPr>
+      <w:r>
+        <w:rPr>
+          <w:b/>
+        </w:rPr>
+        <w:t xml:space="preserve">P7. </w:t>
+      </w:r>
+      <w:r>
+        <w:t xml:space="preserve">Given the following code: </w:t>
+      </w:r>
+    </w:p>
+    <w:p>
+      <w:pPr>
+        <w:spacing w:after="0"/>
+      </w:pPr>
+      <w:r>
+        <w:t xml:space="preserve">class Memory {…} // Assume a copy constructor is provided for this class. </w:t>
+      </w:r>
+    </w:p>
+    <w:p>
+      <w:pPr>
+        <w:spacing w:after="0"/>
+      </w:pPr>
+    </w:p>
+    <w:p>
+      <w:pPr>
+        <w:spacing w:after="0"/>
+      </w:pPr>
+      <w:r>
+        <w:t xml:space="preserve">class Memory1 extends Memory {…} // Assume a copy constructor is provided. </w:t>
+      </w:r>
+    </w:p>
+    <w:p>
+      <w:pPr>
+        <w:spacing w:after="0"/>
+      </w:pPr>
+    </w:p>
+    <w:p>
+      <w:pPr>
+        <w:spacing w:after="0"/>
+      </w:pPr>
+      <w:r>
+        <w:t xml:space="preserve">class Computer </w:t>
+      </w:r>
+    </w:p>
+    <w:p>
+      <w:pPr>
+        <w:spacing w:after="0"/>
+      </w:pPr>
+      <w:r>
+        <w:t xml:space="preserve">{ </w:t>
+      </w:r>
+    </w:p>
+    <w:p>
+      <w:pPr>
+        <w:spacing w:after="0"/>
+      </w:pPr>
+      <w:r>
+        <w:t xml:space="preserve">  private Memory </w:t>
+      </w:r>
+      <w:proofErr w:type="spellStart"/>
+      <w:r>
+        <w:t>theMemory</w:t>
+      </w:r>
+      <w:proofErr w:type="spellEnd"/>
+      <w:r>
+        <w:t xml:space="preserve">; </w:t>
+      </w:r>
+    </w:p>
+    <w:p>
+      <w:pPr>
+        <w:spacing w:after="0"/>
+      </w:pPr>
+      <w:r>
+        <w:lastRenderedPageBreak/>
+        <w:t xml:space="preserve">  public Computer(Computer another) </w:t>
+      </w:r>
+    </w:p>
+    <w:p>
+      <w:pPr>
+        <w:spacing w:after="0"/>
+      </w:pPr>
+      <w:r>
+        <w:t xml:space="preserve"> { </w:t>
+      </w:r>
+    </w:p>
+    <w:p>
+      <w:pPr>
+        <w:spacing w:after="0"/>
+      </w:pPr>
+      <w:r>
+        <w:t xml:space="preserve">       if (</w:t>
+      </w:r>
+      <w:proofErr w:type="spellStart"/>
+      <w:r>
+        <w:t>another.theMemory</w:t>
+      </w:r>
+      <w:proofErr w:type="spellEnd"/>
+      <w:r>
+        <w:t xml:space="preserve"> </w:t>
+      </w:r>
+      <w:proofErr w:type="spellStart"/>
+      <w:r>
+        <w:t>instanceof</w:t>
+      </w:r>
+      <w:proofErr w:type="spellEnd"/>
+      <w:r>
+        <w:t xml:space="preserve"> Memory1) </w:t>
+      </w:r>
+    </w:p>
+    <w:p>
+      <w:pPr>
+        <w:spacing w:after="0"/>
+      </w:pPr>
+      <w:r>
+        <w:t xml:space="preserve">               </w:t>
+      </w:r>
+      <w:proofErr w:type="spellStart"/>
+      <w:r>
+        <w:t>theMemory</w:t>
+      </w:r>
+      <w:proofErr w:type="spellEnd"/>
+      <w:r>
+        <w:t xml:space="preserve"> = new Memory1(</w:t>
+      </w:r>
+      <w:proofErr w:type="spellStart"/>
+      <w:r>
+        <w:t>another.theMemory</w:t>
+      </w:r>
+      <w:proofErr w:type="spellEnd"/>
+      <w:r>
+        <w:t xml:space="preserve">);   </w:t>
+      </w:r>
+    </w:p>
+    <w:p>
+      <w:pPr>
+        <w:spacing w:after="0"/>
+      </w:pPr>
+      <w:r>
+        <w:t xml:space="preserve">       else </w:t>
+      </w:r>
+    </w:p>
+    <w:p>
+      <w:pPr>
+        <w:spacing w:after="0"/>
+      </w:pPr>
+      <w:r>
+        <w:t xml:space="preserve">               </w:t>
+      </w:r>
+      <w:proofErr w:type="spellStart"/>
+      <w:r>
+        <w:t>theMemory</w:t>
+      </w:r>
+      <w:proofErr w:type="spellEnd"/>
+      <w:r>
+        <w:t xml:space="preserve"> = new Memory(</w:t>
+      </w:r>
+      <w:proofErr w:type="spellStart"/>
+      <w:r>
+        <w:t>another.theMemory</w:t>
+      </w:r>
+      <w:proofErr w:type="spellEnd"/>
+      <w:r>
+        <w:t xml:space="preserve">);   </w:t>
+      </w:r>
+    </w:p>
+    <w:p>
+      <w:pPr>
+        <w:spacing w:after="0"/>
+      </w:pPr>
+      <w:r>
+        <w:t xml:space="preserve"> } </w:t>
+      </w:r>
+    </w:p>
+    <w:p>
+      <w:pPr>
+        <w:spacing w:after="0"/>
+      </w:pPr>
+      <w:r>
+        <w:t xml:space="preserve">} </w:t>
+      </w:r>
+    </w:p>
+    <w:p>
+      <w:pPr>
+        <w:spacing w:after="0"/>
+      </w:pPr>
+    </w:p>
+    <w:p>
+      <w:pPr>
+        <w:spacing w:after="0"/>
+      </w:pPr>
+      <w:r>
+        <w:t>Draw a UML class diagram showing the relationship between these classes.</w:t>
+      </w:r>
+    </w:p>
+    <w:p>
+      <w:pPr>
+        <w:spacing w:after="0"/>
+        <w:jc w:val="center"/>
+      </w:pPr>
+      <w:r>
+        <w:rPr>
+          <w:noProof/>
+        </w:rPr>
+        <w:drawing>
+          <wp:inline distT="0" distB="0" distL="0" distR="0">
+            <wp:extent cx="3721100" cy="2226310"/>
+            <wp:effectExtent l="0" t="0" r="0" b="0"/>
+            <wp:docPr id="5" name="Picture 5" descr="C:\Users\banhidi\AppData\Local\Microsoft\Windows\INetCache\Content.Word\Main.png"/>
+            <wp:cNvGraphicFramePr>
+              <a:graphicFrameLocks xmlns:a="http://schemas.openxmlformats.org/drawingml/2006/main" noChangeAspect="1"/>
+            </wp:cNvGraphicFramePr>
+            <a:graphic xmlns:a="http://schemas.openxmlformats.org/drawingml/2006/main">
+              <a:graphicData uri="http://schemas.openxmlformats.org/drawingml/2006/picture">
+                <pic:pic xmlns:pic="http://schemas.openxmlformats.org/drawingml/2006/picture">
+                  <pic:nvPicPr>
+                    <pic:cNvPr id="0" name="Picture 3" descr="C:\Users\banhidi\AppData\Local\Microsoft\Windows\INetCache\Content.Word\Main.png"/>
+                    <pic:cNvPicPr>
+                      <a:picLocks noChangeAspect="1" noChangeArrowheads="1"/>
+                    </pic:cNvPicPr>
+                  </pic:nvPicPr>
+                  <pic:blipFill>
+                    <a:blip r:embed="rId8">
+                      <a:extLst>
+                        <a:ext uri="{28A0092B-C50C-407E-A947-70E740481C1C}">
+                          <a14:useLocalDpi xmlns:a14="http://schemas.microsoft.com/office/drawing/2010/main" val="0"/>
+                        </a:ext>
+                      </a:extLst>
+                    </a:blip>
+                    <a:srcRect/>
+                    <a:stretch>
+                      <a:fillRect/>
+                    </a:stretch>
+                  </pic:blipFill>
+                  <pic:spPr bwMode="auto">
+                    <a:xfrm>
+                      <a:off x="0" y="0"/>
+                      <a:ext cx="3721100" cy="2226310"/>
+                    </a:xfrm>
+                    <a:prstGeom prst="rect">
+                      <a:avLst/>
+                    </a:prstGeom>
+                    <a:noFill/>
+                    <a:ln>
+                      <a:noFill/>
+                    </a:ln>
+                  </pic:spPr>
+                </pic:pic>
+              </a:graphicData>
+            </a:graphic>
+          </wp:inline>
+        </w:drawing>
+      </w:r>
+      <w:bookmarkStart w:id="0" w:name="_GoBack"/>
       <w:bookmarkEnd w:id="0"/>
     </w:p>
     <w:p>

</xml_diff>